<commit_message>
Update report about che_phong performent
</commit_message>
<xml_diff>
--- a/my_ocr/det/eval/danh_gia_phuong_phap xoa_nen.docx
+++ b/my_ocr/det/eval/danh_gia_phuong_phap xoa_nen.docx
@@ -350,7 +350,7 @@
                 <w:noProof/>
                 <w:webHidden/>
               </w:rPr>
-              <w:t>4</w:t>
+              <w:t>5</w:t>
             </w:r>
             <w:r>
               <w:rPr>
@@ -1119,6 +1119,10 @@
     <w:p>
       <w:pPr>
         <w:pStyle w:val="Heading2"/>
+        <w:numPr>
+          <w:ilvl w:val="0"/>
+          <w:numId w:val="19"/>
+        </w:numPr>
       </w:pPr>
       <w:proofErr w:type="spellStart"/>
       <w:r>
@@ -1158,63 +1162,74 @@
         <w:tblLook w:val="04A0" w:firstRow="1" w:lastRow="0" w:firstColumn="1" w:lastColumn="0" w:noHBand="0" w:noVBand="1"/>
       </w:tblPr>
       <w:tblGrid>
-        <w:gridCol w:w="1870"/>
-        <w:gridCol w:w="1870"/>
-        <w:gridCol w:w="1870"/>
-        <w:gridCol w:w="1870"/>
+        <w:gridCol w:w="1525"/>
+        <w:gridCol w:w="2215"/>
+        <w:gridCol w:w="1565"/>
+        <w:gridCol w:w="2175"/>
         <w:gridCol w:w="1870"/>
       </w:tblGrid>
       <w:tr>
         <w:trPr>
+          <w:trHeight w:val="566"/>
           <w:jc w:val="center"/>
         </w:trPr>
         <w:tc>
           <w:tcPr>
-            <w:tcW w:w="1870" w:type="dxa"/>
+            <w:tcW w:w="1525" w:type="dxa"/>
             <w:vMerge w:val="restart"/>
           </w:tcPr>
-          <w:p/>
-        </w:tc>
-        <w:tc>
-          <w:tcPr>
-            <w:tcW w:w="3740" w:type="dxa"/>
-            <w:gridSpan w:val="2"/>
-          </w:tcPr>
           <w:p>
-            <w:proofErr w:type="spellStart"/>
-            <w:r>
-              <w:t>Chế</w:t>
-            </w:r>
-            <w:proofErr w:type="spellEnd"/>
-            <w:r>
-              <w:t xml:space="preserve"> </w:t>
-            </w:r>
-            <w:proofErr w:type="spellStart"/>
-            <w:r>
-              <w:t>phong</w:t>
-            </w:r>
-            <w:proofErr w:type="spellEnd"/>
-            <w:r>
-              <w:t xml:space="preserve"> (31 </w:t>
-            </w:r>
-            <w:proofErr w:type="spellStart"/>
-            <w:r>
-              <w:t>ảnh</w:t>
-            </w:r>
-            <w:proofErr w:type="spellEnd"/>
-            <w:r>
-              <w:t>)</w:t>
-            </w:r>
+            <w:pPr>
+              <w:jc w:val="center"/>
+            </w:pPr>
           </w:p>
         </w:tc>
         <w:tc>
           <w:tcPr>
-            <w:tcW w:w="3740" w:type="dxa"/>
+            <w:tcW w:w="3780" w:type="dxa"/>
             <w:gridSpan w:val="2"/>
           </w:tcPr>
           <w:p>
+            <w:pPr>
+              <w:jc w:val="center"/>
+            </w:pPr>
             <w:proofErr w:type="spellStart"/>
             <w:r>
+              <w:t>Chế</w:t>
+            </w:r>
+            <w:proofErr w:type="spellEnd"/>
+            <w:r>
+              <w:t xml:space="preserve"> </w:t>
+            </w:r>
+            <w:proofErr w:type="spellStart"/>
+            <w:r>
+              <w:t>phong</w:t>
+            </w:r>
+            <w:proofErr w:type="spellEnd"/>
+            <w:r>
+              <w:t xml:space="preserve"> (31 </w:t>
+            </w:r>
+            <w:proofErr w:type="spellStart"/>
+            <w:r>
+              <w:t>ảnh</w:t>
+            </w:r>
+            <w:proofErr w:type="spellEnd"/>
+            <w:r>
+              <w:t>)</w:t>
+            </w:r>
+          </w:p>
+        </w:tc>
+        <w:tc>
+          <w:tcPr>
+            <w:tcW w:w="4045" w:type="dxa"/>
+            <w:gridSpan w:val="2"/>
+          </w:tcPr>
+          <w:p>
+            <w:pPr>
+              <w:jc w:val="center"/>
+            </w:pPr>
+            <w:proofErr w:type="spellStart"/>
+            <w:r>
               <w:t>Chiếu</w:t>
             </w:r>
             <w:proofErr w:type="spellEnd"/>
@@ -1236,6 +1251,179 @@
             <w:proofErr w:type="spellEnd"/>
             <w:r>
               <w:t>)</w:t>
+            </w:r>
+          </w:p>
+        </w:tc>
+      </w:tr>
+      <w:tr>
+        <w:trPr>
+          <w:trHeight w:val="431"/>
+          <w:jc w:val="center"/>
+        </w:trPr>
+        <w:tc>
+          <w:tcPr>
+            <w:tcW w:w="1525" w:type="dxa"/>
+            <w:vMerge/>
+          </w:tcPr>
+          <w:p>
+            <w:pPr>
+              <w:jc w:val="center"/>
+            </w:pPr>
+          </w:p>
+        </w:tc>
+        <w:tc>
+          <w:tcPr>
+            <w:tcW w:w="2215" w:type="dxa"/>
+          </w:tcPr>
+          <w:p>
+            <w:pPr>
+              <w:jc w:val="center"/>
+            </w:pPr>
+            <w:proofErr w:type="spellStart"/>
+            <w:r>
+              <w:t>Mô</w:t>
+            </w:r>
+            <w:proofErr w:type="spellEnd"/>
+            <w:r>
+              <w:t xml:space="preserve"> </w:t>
+            </w:r>
+            <w:proofErr w:type="spellStart"/>
+            <w:r>
+              <w:t>hình</w:t>
+            </w:r>
+            <w:proofErr w:type="spellEnd"/>
+            <w:r>
+              <w:t xml:space="preserve"> </w:t>
+            </w:r>
+            <w:proofErr w:type="spellStart"/>
+            <w:r>
+              <w:t>cơ</w:t>
+            </w:r>
+            <w:proofErr w:type="spellEnd"/>
+            <w:r>
+              <w:t xml:space="preserve"> </w:t>
+            </w:r>
+            <w:proofErr w:type="spellStart"/>
+            <w:proofErr w:type="gramStart"/>
+            <w:r>
+              <w:t>sở</w:t>
+            </w:r>
+            <w:proofErr w:type="spellEnd"/>
+            <w:r>
+              <w:t>(</w:t>
+            </w:r>
+            <w:proofErr w:type="gramEnd"/>
+            <w:r>
+              <w:t>%)</w:t>
+            </w:r>
+          </w:p>
+        </w:tc>
+        <w:tc>
+          <w:tcPr>
+            <w:tcW w:w="1565" w:type="dxa"/>
+          </w:tcPr>
+          <w:p>
+            <w:pPr>
+              <w:jc w:val="center"/>
+            </w:pPr>
+            <w:proofErr w:type="spellStart"/>
+            <w:r>
+              <w:t>Xóa</w:t>
+            </w:r>
+            <w:proofErr w:type="spellEnd"/>
+            <w:r>
+              <w:t xml:space="preserve"> </w:t>
+            </w:r>
+            <w:proofErr w:type="spellStart"/>
+            <w:proofErr w:type="gramStart"/>
+            <w:r>
+              <w:t>nền</w:t>
+            </w:r>
+            <w:proofErr w:type="spellEnd"/>
+            <w:r>
+              <w:t>(</w:t>
+            </w:r>
+            <w:proofErr w:type="gramEnd"/>
+            <w:r>
+              <w:t>%)</w:t>
+            </w:r>
+          </w:p>
+        </w:tc>
+        <w:tc>
+          <w:tcPr>
+            <w:tcW w:w="2175" w:type="dxa"/>
+          </w:tcPr>
+          <w:p>
+            <w:pPr>
+              <w:jc w:val="center"/>
+            </w:pPr>
+            <w:proofErr w:type="spellStart"/>
+            <w:r>
+              <w:t>Mô</w:t>
+            </w:r>
+            <w:proofErr w:type="spellEnd"/>
+            <w:r>
+              <w:t xml:space="preserve"> </w:t>
+            </w:r>
+            <w:proofErr w:type="spellStart"/>
+            <w:r>
+              <w:t>hình</w:t>
+            </w:r>
+            <w:proofErr w:type="spellEnd"/>
+            <w:r>
+              <w:t xml:space="preserve"> </w:t>
+            </w:r>
+            <w:proofErr w:type="spellStart"/>
+            <w:r>
+              <w:t>cơ</w:t>
+            </w:r>
+            <w:proofErr w:type="spellEnd"/>
+            <w:r>
+              <w:t xml:space="preserve"> </w:t>
+            </w:r>
+            <w:proofErr w:type="spellStart"/>
+            <w:proofErr w:type="gramStart"/>
+            <w:r>
+              <w:t>sở</w:t>
+            </w:r>
+            <w:proofErr w:type="spellEnd"/>
+            <w:r>
+              <w:t>(</w:t>
+            </w:r>
+            <w:proofErr w:type="gramEnd"/>
+            <w:r>
+              <w:t>%)</w:t>
+            </w:r>
+          </w:p>
+        </w:tc>
+        <w:tc>
+          <w:tcPr>
+            <w:tcW w:w="1870" w:type="dxa"/>
+          </w:tcPr>
+          <w:p>
+            <w:pPr>
+              <w:jc w:val="center"/>
+            </w:pPr>
+            <w:proofErr w:type="spellStart"/>
+            <w:r>
+              <w:t>Xóa</w:t>
+            </w:r>
+            <w:proofErr w:type="spellEnd"/>
+            <w:r>
+              <w:t xml:space="preserve"> </w:t>
+            </w:r>
+            <w:proofErr w:type="spellStart"/>
+            <w:proofErr w:type="gramStart"/>
+            <w:r>
+              <w:t>nền</w:t>
+            </w:r>
+            <w:proofErr w:type="spellEnd"/>
+            <w:r>
+              <w:t>(</w:t>
+            </w:r>
+            <w:proofErr w:type="gramEnd"/>
+            <w:r>
+              <w:t>%)</w:t>
             </w:r>
           </w:p>
         </w:tc>
@@ -1246,45 +1434,72 @@
         </w:trPr>
         <w:tc>
           <w:tcPr>
-            <w:tcW w:w="1870" w:type="dxa"/>
-            <w:vMerge/>
+            <w:tcW w:w="1525" w:type="dxa"/>
           </w:tcPr>
-          <w:p/>
+          <w:p>
+            <w:pPr>
+              <w:jc w:val="center"/>
+            </w:pPr>
+            <w:r>
+              <w:t>Recall</w:t>
+            </w:r>
+          </w:p>
         </w:tc>
         <w:tc>
           <w:tcPr>
-            <w:tcW w:w="1870" w:type="dxa"/>
+            <w:tcW w:w="2215" w:type="dxa"/>
           </w:tcPr>
           <w:p>
-            <w:proofErr w:type="spellStart"/>
-            <w:r>
-              <w:t>Mô</w:t>
-            </w:r>
-            <w:proofErr w:type="spellEnd"/>
-            <w:r>
-              <w:t xml:space="preserve"> </w:t>
-            </w:r>
-            <w:proofErr w:type="spellStart"/>
-            <w:r>
-              <w:t>hình</w:t>
-            </w:r>
-            <w:proofErr w:type="spellEnd"/>
-            <w:r>
-              <w:t xml:space="preserve"> </w:t>
-            </w:r>
-            <w:proofErr w:type="spellStart"/>
-            <w:r>
-              <w:t>cơ</w:t>
-            </w:r>
-            <w:proofErr w:type="spellEnd"/>
-            <w:r>
-              <w:t xml:space="preserve"> </w:t>
-            </w:r>
-            <w:proofErr w:type="spellStart"/>
-            <w:r>
-              <w:t>sở</w:t>
-            </w:r>
-            <w:proofErr w:type="spellEnd"/>
+            <w:pPr>
+              <w:jc w:val="center"/>
+            </w:pPr>
+            <w:r>
+              <w:t>63</w:t>
+            </w:r>
+            <w:r>
+              <w:t>.80</w:t>
+            </w:r>
+          </w:p>
+        </w:tc>
+        <w:tc>
+          <w:tcPr>
+            <w:tcW w:w="1565" w:type="dxa"/>
+          </w:tcPr>
+          <w:p>
+            <w:pPr>
+              <w:jc w:val="center"/>
+            </w:pPr>
+            <w:r>
+              <w:t>65</w:t>
+            </w:r>
+            <w:r>
+              <w:t>.</w:t>
+            </w:r>
+            <w:r>
+              <w:t>9</w:t>
+            </w:r>
+            <w:r>
+              <w:t>1</w:t>
+            </w:r>
+          </w:p>
+        </w:tc>
+        <w:tc>
+          <w:tcPr>
+            <w:tcW w:w="2175" w:type="dxa"/>
+          </w:tcPr>
+          <w:p>
+            <w:pPr>
+              <w:jc w:val="center"/>
+            </w:pPr>
+            <w:r>
+              <w:t>96</w:t>
+            </w:r>
+            <w:r>
+              <w:t>.</w:t>
+            </w:r>
+            <w:r>
+              <w:t>24</w:t>
+            </w:r>
           </w:p>
         </w:tc>
         <w:tc>
@@ -1292,75 +1507,18 @@
             <w:tcW w:w="1870" w:type="dxa"/>
           </w:tcPr>
           <w:p>
-            <w:proofErr w:type="spellStart"/>
-            <w:r>
-              <w:t>Xóa</w:t>
-            </w:r>
-            <w:proofErr w:type="spellEnd"/>
-            <w:r>
-              <w:t xml:space="preserve"> </w:t>
-            </w:r>
-            <w:proofErr w:type="spellStart"/>
-            <w:r>
-              <w:t>nền</w:t>
-            </w:r>
-            <w:proofErr w:type="spellEnd"/>
-          </w:p>
-        </w:tc>
-        <w:tc>
-          <w:tcPr>
-            <w:tcW w:w="1870" w:type="dxa"/>
-          </w:tcPr>
-          <w:p>
-            <w:proofErr w:type="spellStart"/>
-            <w:r>
-              <w:t>Mô</w:t>
-            </w:r>
-            <w:proofErr w:type="spellEnd"/>
-            <w:r>
-              <w:t xml:space="preserve"> </w:t>
-            </w:r>
-            <w:proofErr w:type="spellStart"/>
-            <w:r>
-              <w:t>hình</w:t>
-            </w:r>
-            <w:proofErr w:type="spellEnd"/>
-            <w:r>
-              <w:t xml:space="preserve"> </w:t>
-            </w:r>
-            <w:proofErr w:type="spellStart"/>
-            <w:r>
-              <w:t>cơ</w:t>
-            </w:r>
-            <w:proofErr w:type="spellEnd"/>
-            <w:r>
-              <w:t xml:space="preserve"> </w:t>
-            </w:r>
-            <w:proofErr w:type="spellStart"/>
-            <w:r>
-              <w:t>sở</w:t>
-            </w:r>
-            <w:proofErr w:type="spellEnd"/>
-          </w:p>
-        </w:tc>
-        <w:tc>
-          <w:tcPr>
-            <w:tcW w:w="1870" w:type="dxa"/>
-          </w:tcPr>
-          <w:p>
-            <w:proofErr w:type="spellStart"/>
-            <w:r>
-              <w:t>Xóa</w:t>
-            </w:r>
-            <w:proofErr w:type="spellEnd"/>
-            <w:r>
-              <w:t xml:space="preserve"> </w:t>
-            </w:r>
-            <w:proofErr w:type="spellStart"/>
-            <w:r>
-              <w:t>nền</w:t>
-            </w:r>
-            <w:proofErr w:type="spellEnd"/>
+            <w:pPr>
+              <w:jc w:val="center"/>
+            </w:pPr>
+            <w:r>
+              <w:t>96</w:t>
+            </w:r>
+            <w:r>
+              <w:t>.</w:t>
+            </w:r>
+            <w:r>
+              <w:t>24</w:t>
+            </w:r>
           </w:p>
         </w:tc>
       </w:tr>
@@ -1370,11 +1528,71 @@
         </w:trPr>
         <w:tc>
           <w:tcPr>
-            <w:tcW w:w="1870" w:type="dxa"/>
+            <w:tcW w:w="1525" w:type="dxa"/>
           </w:tcPr>
           <w:p>
-            <w:r>
-              <w:t>Recall</w:t>
+            <w:pPr>
+              <w:jc w:val="center"/>
+            </w:pPr>
+            <w:r>
+              <w:t>Precision</w:t>
+            </w:r>
+          </w:p>
+        </w:tc>
+        <w:tc>
+          <w:tcPr>
+            <w:tcW w:w="2215" w:type="dxa"/>
+          </w:tcPr>
+          <w:p>
+            <w:pPr>
+              <w:jc w:val="center"/>
+            </w:pPr>
+            <w:r>
+              <w:t>99</w:t>
+            </w:r>
+            <w:r>
+              <w:t>.</w:t>
+            </w:r>
+            <w:r>
+              <w:t>3</w:t>
+            </w:r>
+            <w:r>
+              <w:t>4</w:t>
+            </w:r>
+          </w:p>
+        </w:tc>
+        <w:tc>
+          <w:tcPr>
+            <w:tcW w:w="1565" w:type="dxa"/>
+          </w:tcPr>
+          <w:p>
+            <w:pPr>
+              <w:jc w:val="center"/>
+            </w:pPr>
+            <w:r>
+              <w:t>98</w:t>
+            </w:r>
+            <w:r>
+              <w:t>.</w:t>
+            </w:r>
+            <w:r>
+              <w:t>93</w:t>
+            </w:r>
+          </w:p>
+        </w:tc>
+        <w:tc>
+          <w:tcPr>
+            <w:tcW w:w="2175" w:type="dxa"/>
+          </w:tcPr>
+          <w:p>
+            <w:pPr>
+              <w:jc w:val="center"/>
+            </w:pPr>
+            <w:r>
+              <w:t>10</w:t>
+            </w:r>
+            <w:r>
+              <w:t>0</w:t>
             </w:r>
           </w:p>
         </w:tc>
@@ -1383,62 +1601,14 @@
             <w:tcW w:w="1870" w:type="dxa"/>
           </w:tcPr>
           <w:p>
-            <w:r>
-              <w:t>63</w:t>
-            </w:r>
-            <w:r>
-              <w:t>.80</w:t>
-            </w:r>
-          </w:p>
-        </w:tc>
-        <w:tc>
-          <w:tcPr>
-            <w:tcW w:w="1870" w:type="dxa"/>
-          </w:tcPr>
-          <w:p>
-            <w:r>
-              <w:t>65</w:t>
-            </w:r>
-            <w:r>
-              <w:t>.</w:t>
-            </w:r>
-            <w:r>
-              <w:t>9</w:t>
-            </w:r>
-            <w:r>
-              <w:t>1</w:t>
-            </w:r>
-          </w:p>
-        </w:tc>
-        <w:tc>
-          <w:tcPr>
-            <w:tcW w:w="1870" w:type="dxa"/>
-          </w:tcPr>
-          <w:p>
-            <w:r>
-              <w:t>96</w:t>
-            </w:r>
-            <w:r>
-              <w:t>.</w:t>
-            </w:r>
-            <w:r>
-              <w:t>24</w:t>
-            </w:r>
-          </w:p>
-        </w:tc>
-        <w:tc>
-          <w:tcPr>
-            <w:tcW w:w="1870" w:type="dxa"/>
-          </w:tcPr>
-          <w:p>
-            <w:r>
-              <w:t>96</w:t>
-            </w:r>
-            <w:r>
-              <w:t>.</w:t>
-            </w:r>
-            <w:r>
-              <w:t>24</w:t>
+            <w:pPr>
+              <w:jc w:val="center"/>
+            </w:pPr>
+            <w:r>
+              <w:t>10</w:t>
+            </w:r>
+            <w:r>
+              <w:t>0</w:t>
             </w:r>
           </w:p>
         </w:tc>
@@ -1449,11 +1619,71 @@
         </w:trPr>
         <w:tc>
           <w:tcPr>
-            <w:tcW w:w="1870" w:type="dxa"/>
+            <w:tcW w:w="1525" w:type="dxa"/>
           </w:tcPr>
           <w:p>
-            <w:r>
-              <w:t>Precision</w:t>
+            <w:pPr>
+              <w:jc w:val="center"/>
+            </w:pPr>
+            <w:r>
+              <w:t>F1-score</w:t>
+            </w:r>
+          </w:p>
+        </w:tc>
+        <w:tc>
+          <w:tcPr>
+            <w:tcW w:w="2215" w:type="dxa"/>
+          </w:tcPr>
+          <w:p>
+            <w:pPr>
+              <w:jc w:val="center"/>
+            </w:pPr>
+            <w:r>
+              <w:t>77</w:t>
+            </w:r>
+            <w:r>
+              <w:t>.</w:t>
+            </w:r>
+            <w:r>
+              <w:t>69</w:t>
+            </w:r>
+          </w:p>
+        </w:tc>
+        <w:tc>
+          <w:tcPr>
+            <w:tcW w:w="1565" w:type="dxa"/>
+          </w:tcPr>
+          <w:p>
+            <w:pPr>
+              <w:jc w:val="center"/>
+            </w:pPr>
+            <w:r>
+              <w:t>79</w:t>
+            </w:r>
+            <w:r>
+              <w:t>.</w:t>
+            </w:r>
+            <w:r>
+              <w:t>11</w:t>
+            </w:r>
+          </w:p>
+        </w:tc>
+        <w:tc>
+          <w:tcPr>
+            <w:tcW w:w="2175" w:type="dxa"/>
+          </w:tcPr>
+          <w:p>
+            <w:pPr>
+              <w:jc w:val="center"/>
+            </w:pPr>
+            <w:r>
+              <w:t>98</w:t>
+            </w:r>
+            <w:r>
+              <w:t>.</w:t>
+            </w:r>
+            <w:r>
+              <w:t>08</w:t>
             </w:r>
           </w:p>
         </w:tc>
@@ -1462,130 +1692,9 @@
             <w:tcW w:w="1870" w:type="dxa"/>
           </w:tcPr>
           <w:p>
-            <w:r>
-              <w:t>99</w:t>
-            </w:r>
-            <w:r>
-              <w:t>.</w:t>
-            </w:r>
-            <w:r>
-              <w:t>3</w:t>
-            </w:r>
-            <w:r>
-              <w:t>4</w:t>
-            </w:r>
-          </w:p>
-        </w:tc>
-        <w:tc>
-          <w:tcPr>
-            <w:tcW w:w="1870" w:type="dxa"/>
-          </w:tcPr>
-          <w:p>
-            <w:r>
-              <w:t>98</w:t>
-            </w:r>
-            <w:r>
-              <w:t>.</w:t>
-            </w:r>
-            <w:r>
-              <w:t>93</w:t>
-            </w:r>
-          </w:p>
-        </w:tc>
-        <w:tc>
-          <w:tcPr>
-            <w:tcW w:w="1870" w:type="dxa"/>
-          </w:tcPr>
-          <w:p>
-            <w:r>
-              <w:t>10</w:t>
-            </w:r>
-            <w:r>
-              <w:t>0</w:t>
-            </w:r>
-          </w:p>
-        </w:tc>
-        <w:tc>
-          <w:tcPr>
-            <w:tcW w:w="1870" w:type="dxa"/>
-          </w:tcPr>
-          <w:p>
-            <w:r>
-              <w:t>10</w:t>
-            </w:r>
-            <w:r>
-              <w:t>0</w:t>
-            </w:r>
-          </w:p>
-        </w:tc>
-      </w:tr>
-      <w:tr>
-        <w:trPr>
-          <w:jc w:val="center"/>
-        </w:trPr>
-        <w:tc>
-          <w:tcPr>
-            <w:tcW w:w="1870" w:type="dxa"/>
-          </w:tcPr>
-          <w:p>
-            <w:r>
-              <w:t>F1-score</w:t>
-            </w:r>
-          </w:p>
-        </w:tc>
-        <w:tc>
-          <w:tcPr>
-            <w:tcW w:w="1870" w:type="dxa"/>
-          </w:tcPr>
-          <w:p>
-            <w:r>
-              <w:t>77</w:t>
-            </w:r>
-            <w:r>
-              <w:t>.</w:t>
-            </w:r>
-            <w:r>
-              <w:t>69</w:t>
-            </w:r>
-          </w:p>
-        </w:tc>
-        <w:tc>
-          <w:tcPr>
-            <w:tcW w:w="1870" w:type="dxa"/>
-          </w:tcPr>
-          <w:p>
-            <w:r>
-              <w:t>79</w:t>
-            </w:r>
-            <w:r>
-              <w:t>.</w:t>
-            </w:r>
-            <w:r>
-              <w:t>11</w:t>
-            </w:r>
-          </w:p>
-        </w:tc>
-        <w:tc>
-          <w:tcPr>
-            <w:tcW w:w="1870" w:type="dxa"/>
-          </w:tcPr>
-          <w:p>
-            <w:r>
-              <w:t>98</w:t>
-            </w:r>
-            <w:r>
-              <w:t>.</w:t>
-            </w:r>
-            <w:r>
-              <w:t>08</w:t>
-            </w:r>
-          </w:p>
-        </w:tc>
-        <w:tc>
-          <w:tcPr>
-            <w:tcW w:w="1870" w:type="dxa"/>
-          </w:tcPr>
-          <w:p>
+            <w:pPr>
+              <w:jc w:val="center"/>
+            </w:pPr>
             <w:r>
               <w:t>98</w:t>
             </w:r>
@@ -1603,6 +1712,10 @@
     <w:p>
       <w:pPr>
         <w:pStyle w:val="Heading2"/>
+        <w:numPr>
+          <w:ilvl w:val="0"/>
+          <w:numId w:val="19"/>
+        </w:numPr>
       </w:pPr>
       <w:proofErr w:type="spellStart"/>
       <w:r>
@@ -1642,62 +1755,72 @@
         <w:tblLook w:val="04A0" w:firstRow="1" w:lastRow="0" w:firstColumn="1" w:lastColumn="0" w:noHBand="0" w:noVBand="1"/>
       </w:tblPr>
       <w:tblGrid>
-        <w:gridCol w:w="2160"/>
-        <w:gridCol w:w="1806"/>
-        <w:gridCol w:w="1808"/>
-        <w:gridCol w:w="1806"/>
+        <w:gridCol w:w="1255"/>
+        <w:gridCol w:w="2250"/>
+        <w:gridCol w:w="1890"/>
+        <w:gridCol w:w="2185"/>
         <w:gridCol w:w="1808"/>
       </w:tblGrid>
       <w:tr>
         <w:trPr>
-          <w:trHeight w:val="623"/>
+          <w:trHeight w:val="521"/>
           <w:jc w:val="center"/>
         </w:trPr>
         <w:tc>
           <w:tcPr>
-            <w:tcW w:w="2160" w:type="dxa"/>
+            <w:tcW w:w="1255" w:type="dxa"/>
             <w:vMerge w:val="restart"/>
           </w:tcPr>
-          <w:p/>
-        </w:tc>
-        <w:tc>
-          <w:tcPr>
-            <w:tcW w:w="3614" w:type="dxa"/>
-            <w:gridSpan w:val="2"/>
-          </w:tcPr>
           <w:p>
-            <w:proofErr w:type="spellStart"/>
-            <w:r>
-              <w:t>Chế</w:t>
-            </w:r>
-            <w:proofErr w:type="spellEnd"/>
-            <w:r>
-              <w:t xml:space="preserve"> </w:t>
-            </w:r>
-            <w:proofErr w:type="spellStart"/>
-            <w:r>
-              <w:t>phong</w:t>
-            </w:r>
-            <w:proofErr w:type="spellEnd"/>
-            <w:r>
-              <w:t xml:space="preserve"> (31 </w:t>
-            </w:r>
-            <w:proofErr w:type="spellStart"/>
-            <w:r>
-              <w:t>ảnh</w:t>
-            </w:r>
-            <w:proofErr w:type="spellEnd"/>
-            <w:r>
-              <w:t>)</w:t>
-            </w:r>
+            <w:pPr>
+              <w:jc w:val="center"/>
+            </w:pPr>
           </w:p>
         </w:tc>
         <w:tc>
           <w:tcPr>
-            <w:tcW w:w="3614" w:type="dxa"/>
+            <w:tcW w:w="4140" w:type="dxa"/>
             <w:gridSpan w:val="2"/>
           </w:tcPr>
           <w:p>
+            <w:pPr>
+              <w:jc w:val="center"/>
+            </w:pPr>
+            <w:proofErr w:type="spellStart"/>
+            <w:r>
+              <w:t>Chế</w:t>
+            </w:r>
+            <w:proofErr w:type="spellEnd"/>
+            <w:r>
+              <w:t xml:space="preserve"> </w:t>
+            </w:r>
+            <w:proofErr w:type="spellStart"/>
+            <w:r>
+              <w:t>phong</w:t>
+            </w:r>
+            <w:proofErr w:type="spellEnd"/>
+            <w:r>
+              <w:t xml:space="preserve"> (31 </w:t>
+            </w:r>
+            <w:proofErr w:type="spellStart"/>
+            <w:r>
+              <w:t>ảnh</w:t>
+            </w:r>
+            <w:proofErr w:type="spellEnd"/>
+            <w:r>
+              <w:t>)</w:t>
+            </w:r>
+          </w:p>
+        </w:tc>
+        <w:tc>
+          <w:tcPr>
+            <w:tcW w:w="3993" w:type="dxa"/>
+            <w:gridSpan w:val="2"/>
+          </w:tcPr>
+          <w:p>
+            <w:pPr>
+              <w:jc w:val="center"/>
+            </w:pPr>
             <w:proofErr w:type="spellStart"/>
             <w:r>
               <w:t>Chiếu</w:t>
@@ -1732,55 +1855,26 @@
         </w:trPr>
         <w:tc>
           <w:tcPr>
-            <w:tcW w:w="2160" w:type="dxa"/>
+            <w:tcW w:w="1255" w:type="dxa"/>
             <w:vMerge/>
           </w:tcPr>
-          <w:p/>
-        </w:tc>
-        <w:tc>
-          <w:tcPr>
-            <w:tcW w:w="1806" w:type="dxa"/>
-          </w:tcPr>
           <w:p>
-            <w:proofErr w:type="spellStart"/>
-            <w:r>
-              <w:t>Mô</w:t>
-            </w:r>
-            <w:proofErr w:type="spellEnd"/>
-            <w:r>
-              <w:t xml:space="preserve"> </w:t>
-            </w:r>
-            <w:proofErr w:type="spellStart"/>
-            <w:r>
-              <w:t>hình</w:t>
-            </w:r>
-            <w:proofErr w:type="spellEnd"/>
-            <w:r>
-              <w:t xml:space="preserve"> </w:t>
-            </w:r>
-            <w:proofErr w:type="spellStart"/>
-            <w:r>
-              <w:t>cơ</w:t>
-            </w:r>
-            <w:proofErr w:type="spellEnd"/>
-            <w:r>
-              <w:t xml:space="preserve"> </w:t>
-            </w:r>
-            <w:proofErr w:type="spellStart"/>
-            <w:r>
-              <w:t>sở</w:t>
-            </w:r>
-            <w:proofErr w:type="spellEnd"/>
+            <w:pPr>
+              <w:jc w:val="center"/>
+            </w:pPr>
           </w:p>
         </w:tc>
         <w:tc>
           <w:tcPr>
-            <w:tcW w:w="1807" w:type="dxa"/>
+            <w:tcW w:w="2250" w:type="dxa"/>
           </w:tcPr>
           <w:p>
+            <w:pPr>
+              <w:jc w:val="center"/>
+            </w:pPr>
             <w:proofErr w:type="spellStart"/>
             <w:r>
-              <w:t>Xóa</w:t>
+              <w:t>Mô</w:t>
             </w:r>
             <w:proofErr w:type="spellEnd"/>
             <w:r>
@@ -1788,54 +1882,118 @@
             </w:r>
             <w:proofErr w:type="spellStart"/>
             <w:r>
-              <w:t>nền</w:t>
+              <w:t>hình</w:t>
             </w:r>
             <w:proofErr w:type="spellEnd"/>
+            <w:r>
+              <w:t xml:space="preserve"> </w:t>
+            </w:r>
+            <w:proofErr w:type="spellStart"/>
+            <w:r>
+              <w:t>cơ</w:t>
+            </w:r>
+            <w:proofErr w:type="spellEnd"/>
+            <w:r>
+              <w:t xml:space="preserve"> </w:t>
+            </w:r>
+            <w:proofErr w:type="spellStart"/>
+            <w:r>
+              <w:t>sở</w:t>
+            </w:r>
+            <w:proofErr w:type="spellEnd"/>
+            <w:r>
+              <w:t xml:space="preserve"> (%)</w:t>
+            </w:r>
           </w:p>
         </w:tc>
         <w:tc>
           <w:tcPr>
-            <w:tcW w:w="1806" w:type="dxa"/>
+            <w:tcW w:w="1890" w:type="dxa"/>
           </w:tcPr>
           <w:p>
+            <w:pPr>
+              <w:jc w:val="center"/>
+            </w:pPr>
             <w:proofErr w:type="spellStart"/>
             <w:r>
-              <w:t>Mô</w:t>
+              <w:t>Xóa</w:t>
             </w:r>
             <w:proofErr w:type="spellEnd"/>
             <w:r>
               <w:t xml:space="preserve"> </w:t>
             </w:r>
             <w:proofErr w:type="spellStart"/>
-            <w:r>
-              <w:t>hình</w:t>
+            <w:proofErr w:type="gramStart"/>
+            <w:r>
+              <w:t>nền</w:t>
             </w:r>
             <w:proofErr w:type="spellEnd"/>
             <w:r>
-              <w:t xml:space="preserve"> </w:t>
-            </w:r>
-            <w:proofErr w:type="spellStart"/>
-            <w:r>
-              <w:t>cơ</w:t>
-            </w:r>
-            <w:proofErr w:type="spellEnd"/>
-            <w:r>
-              <w:t xml:space="preserve"> </w:t>
-            </w:r>
-            <w:proofErr w:type="spellStart"/>
-            <w:r>
-              <w:t>sở</w:t>
-            </w:r>
-            <w:proofErr w:type="spellEnd"/>
+              <w:t>(</w:t>
+            </w:r>
+            <w:proofErr w:type="gramEnd"/>
+            <w:r>
+              <w:t>%)</w:t>
+            </w:r>
           </w:p>
         </w:tc>
         <w:tc>
           <w:tcPr>
-            <w:tcW w:w="1807" w:type="dxa"/>
+            <w:tcW w:w="2185" w:type="dxa"/>
           </w:tcPr>
           <w:p>
+            <w:pPr>
+              <w:jc w:val="center"/>
+            </w:pPr>
             <w:proofErr w:type="spellStart"/>
             <w:r>
+              <w:t>Mô</w:t>
+            </w:r>
+            <w:proofErr w:type="spellEnd"/>
+            <w:r>
+              <w:t xml:space="preserve"> </w:t>
+            </w:r>
+            <w:proofErr w:type="spellStart"/>
+            <w:r>
+              <w:t>hình</w:t>
+            </w:r>
+            <w:proofErr w:type="spellEnd"/>
+            <w:r>
+              <w:t xml:space="preserve"> </w:t>
+            </w:r>
+            <w:proofErr w:type="spellStart"/>
+            <w:r>
+              <w:t>cơ</w:t>
+            </w:r>
+            <w:proofErr w:type="spellEnd"/>
+            <w:r>
+              <w:t xml:space="preserve"> </w:t>
+            </w:r>
+            <w:proofErr w:type="spellStart"/>
+            <w:proofErr w:type="gramStart"/>
+            <w:r>
+              <w:t>sở</w:t>
+            </w:r>
+            <w:proofErr w:type="spellEnd"/>
+            <w:r>
+              <w:t>(</w:t>
+            </w:r>
+            <w:proofErr w:type="gramEnd"/>
+            <w:r>
+              <w:t>%)</w:t>
+            </w:r>
+          </w:p>
+        </w:tc>
+        <w:tc>
+          <w:tcPr>
+            <w:tcW w:w="1808" w:type="dxa"/>
+          </w:tcPr>
+          <w:p>
+            <w:pPr>
+              <w:jc w:val="center"/>
+            </w:pPr>
+            <w:proofErr w:type="spellStart"/>
+            <w:r>
               <w:t>Xóa</w:t>
             </w:r>
             <w:proofErr w:type="spellEnd"/>
@@ -1843,10 +2001,18 @@
               <w:t xml:space="preserve"> </w:t>
             </w:r>
             <w:proofErr w:type="spellStart"/>
+            <w:proofErr w:type="gramStart"/>
             <w:r>
               <w:t>nền</w:t>
             </w:r>
             <w:proofErr w:type="spellEnd"/>
+            <w:r>
+              <w:t>(</w:t>
+            </w:r>
+            <w:proofErr w:type="gramEnd"/>
+            <w:r>
+              <w:t>%)</w:t>
+            </w:r>
           </w:p>
         </w:tc>
       </w:tr>
@@ -1857,9 +2023,12 @@
         </w:trPr>
         <w:tc>
           <w:tcPr>
-            <w:tcW w:w="2160" w:type="dxa"/>
+            <w:tcW w:w="1255" w:type="dxa"/>
           </w:tcPr>
           <w:p>
+            <w:pPr>
+              <w:jc w:val="center"/>
+            </w:pPr>
             <w:r>
               <w:t>Recall</w:t>
             </w:r>
@@ -1867,9 +2036,12 @@
         </w:tc>
         <w:tc>
           <w:tcPr>
-            <w:tcW w:w="1806" w:type="dxa"/>
+            <w:tcW w:w="2250" w:type="dxa"/>
           </w:tcPr>
           <w:p>
+            <w:pPr>
+              <w:jc w:val="center"/>
+            </w:pPr>
             <w:r>
               <w:t>32</w:t>
             </w:r>
@@ -1883,9 +2055,12 @@
         </w:tc>
         <w:tc>
           <w:tcPr>
-            <w:tcW w:w="1807" w:type="dxa"/>
+            <w:tcW w:w="1890" w:type="dxa"/>
           </w:tcPr>
           <w:p>
+            <w:pPr>
+              <w:jc w:val="center"/>
+            </w:pPr>
             <w:r>
               <w:t>33</w:t>
             </w:r>
@@ -1902,9 +2077,12 @@
         </w:tc>
         <w:tc>
           <w:tcPr>
-            <w:tcW w:w="1806" w:type="dxa"/>
+            <w:tcW w:w="2185" w:type="dxa"/>
           </w:tcPr>
           <w:p>
+            <w:pPr>
+              <w:jc w:val="center"/>
+            </w:pPr>
             <w:r>
               <w:t>63</w:t>
             </w:r>
@@ -1918,9 +2096,12 @@
         </w:tc>
         <w:tc>
           <w:tcPr>
-            <w:tcW w:w="1807" w:type="dxa"/>
+            <w:tcW w:w="1808" w:type="dxa"/>
           </w:tcPr>
           <w:p>
+            <w:pPr>
+              <w:jc w:val="center"/>
+            </w:pPr>
             <w:r>
               <w:t>64</w:t>
             </w:r>
@@ -1943,9 +2124,12 @@
         </w:trPr>
         <w:tc>
           <w:tcPr>
-            <w:tcW w:w="2160" w:type="dxa"/>
+            <w:tcW w:w="1255" w:type="dxa"/>
           </w:tcPr>
           <w:p>
+            <w:pPr>
+              <w:jc w:val="center"/>
+            </w:pPr>
             <w:r>
               <w:t>Precision</w:t>
             </w:r>
@@ -1953,9 +2137,12 @@
         </w:tc>
         <w:tc>
           <w:tcPr>
-            <w:tcW w:w="1806" w:type="dxa"/>
+            <w:tcW w:w="2250" w:type="dxa"/>
           </w:tcPr>
           <w:p>
+            <w:pPr>
+              <w:jc w:val="center"/>
+            </w:pPr>
             <w:r>
               <w:t>58</w:t>
             </w:r>
@@ -1969,9 +2156,12 @@
         </w:tc>
         <w:tc>
           <w:tcPr>
-            <w:tcW w:w="1807" w:type="dxa"/>
+            <w:tcW w:w="1890" w:type="dxa"/>
           </w:tcPr>
           <w:p>
+            <w:pPr>
+              <w:jc w:val="center"/>
+            </w:pPr>
             <w:r>
               <w:t>61</w:t>
             </w:r>
@@ -1985,9 +2175,12 @@
         </w:tc>
         <w:tc>
           <w:tcPr>
-            <w:tcW w:w="1806" w:type="dxa"/>
+            <w:tcW w:w="2185" w:type="dxa"/>
           </w:tcPr>
           <w:p>
+            <w:pPr>
+              <w:jc w:val="center"/>
+            </w:pPr>
             <w:r>
               <w:t>74</w:t>
             </w:r>
@@ -2004,9 +2197,12 @@
         </w:tc>
         <w:tc>
           <w:tcPr>
-            <w:tcW w:w="1807" w:type="dxa"/>
+            <w:tcW w:w="1808" w:type="dxa"/>
           </w:tcPr>
           <w:p>
+            <w:pPr>
+              <w:jc w:val="center"/>
+            </w:pPr>
             <w:r>
               <w:t>75</w:t>
             </w:r>
@@ -2026,9 +2222,12 @@
         </w:trPr>
         <w:tc>
           <w:tcPr>
-            <w:tcW w:w="2160" w:type="dxa"/>
+            <w:tcW w:w="1255" w:type="dxa"/>
           </w:tcPr>
           <w:p>
+            <w:pPr>
+              <w:jc w:val="center"/>
+            </w:pPr>
             <w:r>
               <w:t>F1-score</w:t>
             </w:r>
@@ -2036,9 +2235,12 @@
         </w:tc>
         <w:tc>
           <w:tcPr>
-            <w:tcW w:w="1806" w:type="dxa"/>
+            <w:tcW w:w="2250" w:type="dxa"/>
           </w:tcPr>
           <w:p>
+            <w:pPr>
+              <w:jc w:val="center"/>
+            </w:pPr>
             <w:r>
               <w:t>41</w:t>
             </w:r>
@@ -2052,9 +2254,12 @@
         </w:tc>
         <w:tc>
           <w:tcPr>
-            <w:tcW w:w="1807" w:type="dxa"/>
+            <w:tcW w:w="1890" w:type="dxa"/>
           </w:tcPr>
           <w:p>
+            <w:pPr>
+              <w:jc w:val="center"/>
+            </w:pPr>
             <w:r>
               <w:t>43</w:t>
             </w:r>
@@ -2068,9 +2273,12 @@
         </w:tc>
         <w:tc>
           <w:tcPr>
-            <w:tcW w:w="1806" w:type="dxa"/>
+            <w:tcW w:w="2185" w:type="dxa"/>
           </w:tcPr>
           <w:p>
+            <w:pPr>
+              <w:jc w:val="center"/>
+            </w:pPr>
             <w:r>
               <w:t>68</w:t>
             </w:r>
@@ -2087,9 +2295,12 @@
         </w:tc>
         <w:tc>
           <w:tcPr>
-            <w:tcW w:w="1807" w:type="dxa"/>
+            <w:tcW w:w="1808" w:type="dxa"/>
           </w:tcPr>
           <w:p>
+            <w:pPr>
+              <w:jc w:val="center"/>
+            </w:pPr>
             <w:r>
               <w:t>69</w:t>
             </w:r>
@@ -2106,6 +2317,10 @@
     <w:p>
       <w:pPr>
         <w:pStyle w:val="Heading2"/>
+        <w:numPr>
+          <w:ilvl w:val="0"/>
+          <w:numId w:val="19"/>
+        </w:numPr>
       </w:pPr>
       <w:proofErr w:type="spellStart"/>
       <w:r>
@@ -2636,7 +2851,11 @@
     </w:p>
     <w:p>
       <w:pPr>
-        <w:ind w:firstLine="360"/>
+        <w:pStyle w:val="ListParagraph"/>
+        <w:numPr>
+          <w:ilvl w:val="0"/>
+          <w:numId w:val="20"/>
+        </w:numPr>
       </w:pPr>
       <w:proofErr w:type="spellStart"/>
       <w:r>
@@ -2692,7 +2911,45 @@
       </w:r>
       <w:proofErr w:type="spellEnd"/>
       <w:r>
-        <w:t xml:space="preserve">) </w:t>
+        <w:t>)</w:t>
+      </w:r>
+      <w:r>
+        <w:t xml:space="preserve"> </w:t>
+      </w:r>
+      <w:proofErr w:type="spellStart"/>
+      <w:r>
+        <w:t>và</w:t>
+      </w:r>
+      <w:proofErr w:type="spellEnd"/>
+      <w:r>
+        <w:t xml:space="preserve"> </w:t>
+      </w:r>
+      <w:proofErr w:type="spellStart"/>
+      <w:r>
+        <w:t>chế</w:t>
+      </w:r>
+      <w:proofErr w:type="spellEnd"/>
+      <w:r>
+        <w:t xml:space="preserve"> </w:t>
+      </w:r>
+      <w:proofErr w:type="spellStart"/>
+      <w:r>
+        <w:t>phong</w:t>
+      </w:r>
+      <w:proofErr w:type="spellEnd"/>
+      <w:r>
+        <w:t xml:space="preserve"> (31 </w:t>
+      </w:r>
+      <w:proofErr w:type="spellStart"/>
+      <w:r>
+        <w:t>ảnh</w:t>
+      </w:r>
+      <w:proofErr w:type="spellEnd"/>
+      <w:r>
+        <w:t>)</w:t>
+      </w:r>
+      <w:r>
+        <w:t xml:space="preserve"> </w:t>
       </w:r>
       <w:proofErr w:type="spellStart"/>
       <w:r>
@@ -2884,67 +3141,639 @@
       </w:r>
       <w:proofErr w:type="spellEnd"/>
       <w:r>
-        <w:t xml:space="preserve"> Hán. </w:t>
-      </w:r>
-      <w:proofErr w:type="spellStart"/>
-      <w:r>
-        <w:t>Thật</w:t>
-      </w:r>
-      <w:proofErr w:type="spellEnd"/>
-      <w:r>
-        <w:t xml:space="preserve"> </w:t>
-      </w:r>
-      <w:proofErr w:type="spellStart"/>
-      <w:r>
-        <w:t>vậy</w:t>
-      </w:r>
-      <w:proofErr w:type="spellEnd"/>
-      <w:r>
-        <w:t xml:space="preserve">, </w:t>
-      </w:r>
-      <w:proofErr w:type="spellStart"/>
-      <w:r>
-        <w:t>điểm</w:t>
-      </w:r>
-      <w:proofErr w:type="spellEnd"/>
-      <w:r>
-        <w:t xml:space="preserve"> F1-score </w:t>
-      </w:r>
-      <w:proofErr w:type="spellStart"/>
-      <w:r>
-        <w:t>tăng</w:t>
-      </w:r>
-      <w:proofErr w:type="spellEnd"/>
-      <w:r>
-        <w:t xml:space="preserve"> 0.9% </w:t>
-      </w:r>
-      <w:proofErr w:type="spellStart"/>
-      <w:r>
-        <w:t>từ</w:t>
-      </w:r>
-      <w:proofErr w:type="spellEnd"/>
-      <w:r>
-        <w:t xml:space="preserve"> 68.6% </w:t>
-      </w:r>
-      <w:proofErr w:type="spellStart"/>
-      <w:r>
-        <w:t>lên</w:t>
-      </w:r>
-      <w:proofErr w:type="spellEnd"/>
-      <w:r>
-        <w:t xml:space="preserve"> 69.5%.</w:t>
+        <w:t xml:space="preserve"> Hán.</w:t>
       </w:r>
     </w:p>
     <w:p>
       <w:pPr>
-        <w:ind w:firstLine="360"/>
-      </w:pPr>
-      <w:r>
-        <w:t xml:space="preserve">Tuy </w:t>
-      </w:r>
-      <w:proofErr w:type="spellStart"/>
-      <w:r>
-        <w:t>nhiên</w:t>
+        <w:pStyle w:val="ListParagraph"/>
+        <w:numPr>
+          <w:ilvl w:val="1"/>
+          <w:numId w:val="20"/>
+        </w:numPr>
+      </w:pPr>
+      <w:r>
+        <w:t>Đ</w:t>
+      </w:r>
+      <w:r>
+        <w:t>iểm F1-score</w:t>
+      </w:r>
+      <w:r>
+        <w:t xml:space="preserve"> </w:t>
+      </w:r>
+      <w:proofErr w:type="spellStart"/>
+      <w:r>
+        <w:t>cho</w:t>
+      </w:r>
+      <w:proofErr w:type="spellEnd"/>
+      <w:r>
+        <w:t xml:space="preserve"> </w:t>
+      </w:r>
+      <w:proofErr w:type="spellStart"/>
+      <w:r>
+        <w:t>nhận</w:t>
+      </w:r>
+      <w:proofErr w:type="spellEnd"/>
+      <w:r>
+        <w:t xml:space="preserve"> </w:t>
+      </w:r>
+      <w:proofErr w:type="spellStart"/>
+      <w:r>
+        <w:t>diện</w:t>
+      </w:r>
+      <w:proofErr w:type="spellEnd"/>
+      <w:r>
+        <w:t xml:space="preserve"> </w:t>
+      </w:r>
+      <w:proofErr w:type="spellStart"/>
+      <w:r>
+        <w:t>văn</w:t>
+      </w:r>
+      <w:proofErr w:type="spellEnd"/>
+      <w:r>
+        <w:t xml:space="preserve"> </w:t>
+      </w:r>
+      <w:proofErr w:type="spellStart"/>
+      <w:r>
+        <w:t>bản</w:t>
+      </w:r>
+      <w:proofErr w:type="spellEnd"/>
+      <w:r>
+        <w:t xml:space="preserve"> </w:t>
+      </w:r>
+      <w:proofErr w:type="spellStart"/>
+      <w:r>
+        <w:t>tăng</w:t>
+      </w:r>
+      <w:proofErr w:type="spellEnd"/>
+      <w:r>
+        <w:t xml:space="preserve"> </w:t>
+      </w:r>
+      <w:r>
+        <w:t>+</w:t>
+      </w:r>
+      <w:r>
+        <w:t>0.9% t</w:t>
+      </w:r>
+      <w:proofErr w:type="spellStart"/>
+      <w:r>
+        <w:t>ừ</w:t>
+      </w:r>
+      <w:proofErr w:type="spellEnd"/>
+      <w:r>
+        <w:t xml:space="preserve"> 68.6% </w:t>
+      </w:r>
+      <w:proofErr w:type="spellStart"/>
+      <w:r>
+        <w:t>lên</w:t>
+      </w:r>
+      <w:proofErr w:type="spellEnd"/>
+      <w:r>
+        <w:t xml:space="preserve"> 69.5%</w:t>
+      </w:r>
+      <w:r>
+        <w:t xml:space="preserve"> </w:t>
+      </w:r>
+      <w:proofErr w:type="spellStart"/>
+      <w:r>
+        <w:t>trên</w:t>
+      </w:r>
+      <w:proofErr w:type="spellEnd"/>
+      <w:r>
+        <w:t xml:space="preserve"> </w:t>
+      </w:r>
+      <w:proofErr w:type="spellStart"/>
+      <w:r>
+        <w:t>tập</w:t>
+      </w:r>
+      <w:proofErr w:type="spellEnd"/>
+      <w:r>
+        <w:t xml:space="preserve"> </w:t>
+      </w:r>
+      <w:proofErr w:type="spellStart"/>
+      <w:r>
+        <w:t>chiếu</w:t>
+      </w:r>
+      <w:proofErr w:type="spellEnd"/>
+      <w:r>
+        <w:t xml:space="preserve"> </w:t>
+      </w:r>
+      <w:proofErr w:type="spellStart"/>
+      <w:r>
+        <w:t>chỉ</w:t>
+      </w:r>
+      <w:proofErr w:type="spellEnd"/>
+      <w:r>
+        <w:t xml:space="preserve"> </w:t>
+      </w:r>
+      <w:proofErr w:type="spellStart"/>
+      <w:r>
+        <w:t>và</w:t>
+      </w:r>
+      <w:proofErr w:type="spellEnd"/>
+      <w:r>
+        <w:t xml:space="preserve"> </w:t>
+      </w:r>
+      <w:proofErr w:type="spellStart"/>
+      <w:r>
+        <w:t>tăng</w:t>
+      </w:r>
+      <w:proofErr w:type="spellEnd"/>
+      <w:r>
+        <w:t xml:space="preserve"> +1.22% </w:t>
+      </w:r>
+      <w:proofErr w:type="spellStart"/>
+      <w:r>
+        <w:t>từ</w:t>
+      </w:r>
+      <w:proofErr w:type="spellEnd"/>
+      <w:r>
+        <w:t xml:space="preserve"> 41.87% </w:t>
+      </w:r>
+      <w:proofErr w:type="spellStart"/>
+      <w:r>
+        <w:t>lên</w:t>
+      </w:r>
+      <w:proofErr w:type="spellEnd"/>
+      <w:r>
+        <w:t xml:space="preserve"> 43.09%.</w:t>
+      </w:r>
+    </w:p>
+    <w:p>
+      <w:pPr>
+        <w:pStyle w:val="ListParagraph"/>
+        <w:numPr>
+          <w:ilvl w:val="1"/>
+          <w:numId w:val="20"/>
+        </w:numPr>
+      </w:pPr>
+      <w:r>
+        <w:t xml:space="preserve">Điểm F1-score </w:t>
+      </w:r>
+      <w:proofErr w:type="spellStart"/>
+      <w:r>
+        <w:t>cho</w:t>
+      </w:r>
+      <w:proofErr w:type="spellEnd"/>
+      <w:r>
+        <w:t xml:space="preserve"> </w:t>
+      </w:r>
+      <w:proofErr w:type="spellStart"/>
+      <w:r>
+        <w:t>phát</w:t>
+      </w:r>
+      <w:proofErr w:type="spellEnd"/>
+      <w:r>
+        <w:t xml:space="preserve"> </w:t>
+      </w:r>
+      <w:proofErr w:type="spellStart"/>
+      <w:r>
+        <w:t>hiện</w:t>
+      </w:r>
+      <w:proofErr w:type="spellEnd"/>
+      <w:r>
+        <w:t xml:space="preserve"> </w:t>
+      </w:r>
+      <w:proofErr w:type="spellStart"/>
+      <w:r>
+        <w:t>văn</w:t>
+      </w:r>
+      <w:proofErr w:type="spellEnd"/>
+      <w:r>
+        <w:t xml:space="preserve"> </w:t>
+      </w:r>
+      <w:proofErr w:type="spellStart"/>
+      <w:r>
+        <w:t>bản</w:t>
+      </w:r>
+      <w:proofErr w:type="spellEnd"/>
+      <w:r>
+        <w:t xml:space="preserve"> </w:t>
+      </w:r>
+      <w:proofErr w:type="spellStart"/>
+      <w:r>
+        <w:t>tăng</w:t>
+      </w:r>
+      <w:proofErr w:type="spellEnd"/>
+      <w:r>
+        <w:t xml:space="preserve"> </w:t>
+      </w:r>
+      <w:proofErr w:type="spellStart"/>
+      <w:r>
+        <w:t>từ</w:t>
+      </w:r>
+      <w:proofErr w:type="spellEnd"/>
+      <w:r>
+        <w:t xml:space="preserve"> +1,42% </w:t>
+      </w:r>
+      <w:proofErr w:type="spellStart"/>
+      <w:r>
+        <w:t>từ</w:t>
+      </w:r>
+      <w:proofErr w:type="spellEnd"/>
+      <w:r>
+        <w:t xml:space="preserve"> 77,69% </w:t>
+      </w:r>
+      <w:proofErr w:type="spellStart"/>
+      <w:r>
+        <w:t>lên</w:t>
+      </w:r>
+      <w:proofErr w:type="spellEnd"/>
+      <w:r>
+        <w:t xml:space="preserve"> 79,11% </w:t>
+      </w:r>
+      <w:proofErr w:type="spellStart"/>
+      <w:r>
+        <w:t>cho</w:t>
+      </w:r>
+      <w:proofErr w:type="spellEnd"/>
+      <w:r>
+        <w:t xml:space="preserve"> </w:t>
+      </w:r>
+      <w:proofErr w:type="spellStart"/>
+      <w:r>
+        <w:t>tập</w:t>
+      </w:r>
+      <w:proofErr w:type="spellEnd"/>
+      <w:r>
+        <w:t xml:space="preserve"> </w:t>
+      </w:r>
+      <w:proofErr w:type="spellStart"/>
+      <w:r>
+        <w:t>chế</w:t>
+      </w:r>
+      <w:proofErr w:type="spellEnd"/>
+      <w:r>
+        <w:t xml:space="preserve"> </w:t>
+      </w:r>
+      <w:proofErr w:type="spellStart"/>
+      <w:r>
+        <w:t>phong</w:t>
+      </w:r>
+      <w:proofErr w:type="spellEnd"/>
+      <w:r>
+        <w:t>.</w:t>
+      </w:r>
+    </w:p>
+    <w:p>
+      <w:pPr>
+        <w:pStyle w:val="ListParagraph"/>
+        <w:numPr>
+          <w:ilvl w:val="0"/>
+          <w:numId w:val="20"/>
+        </w:numPr>
+      </w:pPr>
+      <w:proofErr w:type="spellStart"/>
+      <w:r>
+        <w:t>Mô</w:t>
+      </w:r>
+      <w:proofErr w:type="spellEnd"/>
+      <w:r>
+        <w:t xml:space="preserve"> </w:t>
+      </w:r>
+      <w:proofErr w:type="spellStart"/>
+      <w:r>
+        <w:t>hình</w:t>
+      </w:r>
+      <w:proofErr w:type="spellEnd"/>
+      <w:r>
+        <w:t xml:space="preserve"> </w:t>
+      </w:r>
+      <w:proofErr w:type="spellStart"/>
+      <w:r>
+        <w:t>phát</w:t>
+      </w:r>
+      <w:proofErr w:type="spellEnd"/>
+      <w:r>
+        <w:t xml:space="preserve"> </w:t>
+      </w:r>
+      <w:proofErr w:type="spellStart"/>
+      <w:r>
+        <w:t>hiện</w:t>
+      </w:r>
+      <w:proofErr w:type="spellEnd"/>
+      <w:r>
+        <w:t xml:space="preserve"> </w:t>
+      </w:r>
+      <w:proofErr w:type="spellStart"/>
+      <w:r>
+        <w:t>văn</w:t>
+      </w:r>
+      <w:proofErr w:type="spellEnd"/>
+      <w:r>
+        <w:t xml:space="preserve"> </w:t>
+      </w:r>
+      <w:proofErr w:type="spellStart"/>
+      <w:r>
+        <w:t>bản</w:t>
+      </w:r>
+      <w:proofErr w:type="spellEnd"/>
+      <w:r>
+        <w:t xml:space="preserve"> </w:t>
+      </w:r>
+      <w:proofErr w:type="spellStart"/>
+      <w:r>
+        <w:t>dự</w:t>
+      </w:r>
+      <w:proofErr w:type="spellEnd"/>
+      <w:r>
+        <w:t xml:space="preserve"> </w:t>
+      </w:r>
+      <w:proofErr w:type="spellStart"/>
+      <w:r>
+        <w:t>đoán</w:t>
+      </w:r>
+      <w:proofErr w:type="spellEnd"/>
+      <w:r>
+        <w:t xml:space="preserve"> </w:t>
+      </w:r>
+      <w:proofErr w:type="spellStart"/>
+      <w:r>
+        <w:t>khá</w:t>
+      </w:r>
+      <w:proofErr w:type="spellEnd"/>
+      <w:r>
+        <w:t xml:space="preserve"> </w:t>
+      </w:r>
+      <w:proofErr w:type="spellStart"/>
+      <w:r>
+        <w:t>tốt</w:t>
+      </w:r>
+      <w:proofErr w:type="spellEnd"/>
+      <w:r>
+        <w:t xml:space="preserve"> </w:t>
+      </w:r>
+      <w:proofErr w:type="spellStart"/>
+      <w:r>
+        <w:t>các</w:t>
+      </w:r>
+      <w:proofErr w:type="spellEnd"/>
+      <w:r>
+        <w:t xml:space="preserve"> bounding box </w:t>
+      </w:r>
+      <w:proofErr w:type="spellStart"/>
+      <w:r>
+        <w:t>từ</w:t>
+      </w:r>
+      <w:proofErr w:type="spellEnd"/>
+      <w:r>
+        <w:t xml:space="preserve"> </w:t>
+      </w:r>
+      <w:proofErr w:type="spellStart"/>
+      <w:r>
+        <w:t>ảnh</w:t>
+      </w:r>
+      <w:proofErr w:type="spellEnd"/>
+      <w:r>
+        <w:t xml:space="preserve">. </w:t>
+      </w:r>
+      <w:proofErr w:type="spellStart"/>
+      <w:r>
+        <w:t>Cụ</w:t>
+      </w:r>
+      <w:proofErr w:type="spellEnd"/>
+      <w:r>
+        <w:t xml:space="preserve"> </w:t>
+      </w:r>
+      <w:proofErr w:type="spellStart"/>
+      <w:r>
+        <w:t>thể</w:t>
+      </w:r>
+      <w:proofErr w:type="spellEnd"/>
+      <w:r>
+        <w:t xml:space="preserve">, F1-score </w:t>
+      </w:r>
+      <w:proofErr w:type="spellStart"/>
+      <w:r>
+        <w:t>lần</w:t>
+      </w:r>
+      <w:proofErr w:type="spellEnd"/>
+      <w:r>
+        <w:t xml:space="preserve"> </w:t>
+      </w:r>
+      <w:proofErr w:type="spellStart"/>
+      <w:r>
+        <w:t>lượt</w:t>
+      </w:r>
+      <w:proofErr w:type="spellEnd"/>
+      <w:r>
+        <w:t xml:space="preserve"> </w:t>
+      </w:r>
+      <w:proofErr w:type="spellStart"/>
+      <w:r>
+        <w:t>là</w:t>
+      </w:r>
+      <w:proofErr w:type="spellEnd"/>
+      <w:r>
+        <w:t xml:space="preserve"> 79,11% </w:t>
+      </w:r>
+      <w:proofErr w:type="spellStart"/>
+      <w:proofErr w:type="gramStart"/>
+      <w:r>
+        <w:t>và</w:t>
+      </w:r>
+      <w:proofErr w:type="spellEnd"/>
+      <w:r>
+        <w:t xml:space="preserve"> </w:t>
+      </w:r>
+      <w:r>
+        <w:t xml:space="preserve"> </w:t>
+      </w:r>
+      <w:r>
+        <w:t>98</w:t>
+      </w:r>
+      <w:proofErr w:type="gramEnd"/>
+      <w:r>
+        <w:t xml:space="preserve">,08 % </w:t>
+      </w:r>
+      <w:proofErr w:type="spellStart"/>
+      <w:r>
+        <w:t>cho</w:t>
+      </w:r>
+      <w:proofErr w:type="spellEnd"/>
+      <w:r>
+        <w:t xml:space="preserve"> </w:t>
+      </w:r>
+      <w:proofErr w:type="spellStart"/>
+      <w:r>
+        <w:t>ảnh</w:t>
+      </w:r>
+      <w:proofErr w:type="spellEnd"/>
+      <w:r>
+        <w:t xml:space="preserve"> </w:t>
+      </w:r>
+      <w:proofErr w:type="spellStart"/>
+      <w:r>
+        <w:t>chế</w:t>
+      </w:r>
+      <w:proofErr w:type="spellEnd"/>
+      <w:r>
+        <w:t xml:space="preserve"> </w:t>
+      </w:r>
+      <w:proofErr w:type="spellStart"/>
+      <w:r>
+        <w:t>phong</w:t>
+      </w:r>
+      <w:proofErr w:type="spellEnd"/>
+      <w:r>
+        <w:t xml:space="preserve"> </w:t>
+      </w:r>
+      <w:proofErr w:type="spellStart"/>
+      <w:r>
+        <w:t>và</w:t>
+      </w:r>
+      <w:proofErr w:type="spellEnd"/>
+      <w:r>
+        <w:t xml:space="preserve"> </w:t>
+      </w:r>
+      <w:proofErr w:type="spellStart"/>
+      <w:r>
+        <w:t>sắc</w:t>
+      </w:r>
+      <w:proofErr w:type="spellEnd"/>
+      <w:r>
+        <w:t xml:space="preserve"> </w:t>
+      </w:r>
+      <w:proofErr w:type="spellStart"/>
+      <w:r>
+        <w:t>phong</w:t>
+      </w:r>
+      <w:proofErr w:type="spellEnd"/>
+      <w:r>
+        <w:t xml:space="preserve"> </w:t>
+      </w:r>
+      <w:proofErr w:type="spellStart"/>
+      <w:r>
+        <w:t>sau</w:t>
+      </w:r>
+      <w:proofErr w:type="spellEnd"/>
+      <w:r>
+        <w:t xml:space="preserve"> </w:t>
+      </w:r>
+      <w:proofErr w:type="spellStart"/>
+      <w:r>
+        <w:t>khi</w:t>
+      </w:r>
+      <w:proofErr w:type="spellEnd"/>
+      <w:r>
+        <w:t xml:space="preserve"> </w:t>
+      </w:r>
+      <w:proofErr w:type="spellStart"/>
+      <w:r>
+        <w:t>đã</w:t>
+      </w:r>
+      <w:proofErr w:type="spellEnd"/>
+      <w:r>
+        <w:t xml:space="preserve"> </w:t>
+      </w:r>
+      <w:proofErr w:type="spellStart"/>
+      <w:r>
+        <w:t>xóa</w:t>
+      </w:r>
+      <w:proofErr w:type="spellEnd"/>
+      <w:r>
+        <w:t xml:space="preserve"> </w:t>
+      </w:r>
+      <w:proofErr w:type="spellStart"/>
+      <w:r>
+        <w:t>nền</w:t>
+      </w:r>
+      <w:proofErr w:type="spellEnd"/>
+      <w:r>
+        <w:t xml:space="preserve"> </w:t>
+      </w:r>
+      <w:proofErr w:type="spellStart"/>
+      <w:r>
+        <w:t>bằng</w:t>
+      </w:r>
+      <w:proofErr w:type="spellEnd"/>
+      <w:r>
+        <w:t xml:space="preserve"> </w:t>
+      </w:r>
+      <w:proofErr w:type="spellStart"/>
+      <w:r>
+        <w:t>thuật</w:t>
+      </w:r>
+      <w:proofErr w:type="spellEnd"/>
+      <w:r>
+        <w:t xml:space="preserve"> </w:t>
+      </w:r>
+      <w:proofErr w:type="spellStart"/>
+      <w:r>
+        <w:t>toán</w:t>
+      </w:r>
+      <w:proofErr w:type="spellEnd"/>
+      <w:r>
+        <w:t>.</w:t>
+      </w:r>
+    </w:p>
+    <w:p>
+      <w:pPr>
+        <w:pStyle w:val="ListParagraph"/>
+        <w:numPr>
+          <w:ilvl w:val="0"/>
+          <w:numId w:val="20"/>
+        </w:numPr>
+      </w:pPr>
+      <w:proofErr w:type="spellStart"/>
+      <w:r>
+        <w:t>Kết</w:t>
+      </w:r>
+      <w:proofErr w:type="spellEnd"/>
+      <w:r>
+        <w:t xml:space="preserve"> </w:t>
+      </w:r>
+      <w:proofErr w:type="spellStart"/>
+      <w:r>
+        <w:t>quả</w:t>
+      </w:r>
+      <w:proofErr w:type="spellEnd"/>
+      <w:r>
+        <w:t xml:space="preserve"> </w:t>
+      </w:r>
+      <w:proofErr w:type="spellStart"/>
+      <w:r>
+        <w:t>mô</w:t>
+      </w:r>
+      <w:proofErr w:type="spellEnd"/>
+      <w:r>
+        <w:t xml:space="preserve"> </w:t>
+      </w:r>
+      <w:proofErr w:type="spellStart"/>
+      <w:r>
+        <w:t>hình</w:t>
+      </w:r>
+      <w:proofErr w:type="spellEnd"/>
+      <w:r>
+        <w:t xml:space="preserve"> </w:t>
+      </w:r>
+      <w:proofErr w:type="spellStart"/>
+      <w:r>
+        <w:t>nhận</w:t>
+      </w:r>
+      <w:proofErr w:type="spellEnd"/>
+      <w:r>
+        <w:t xml:space="preserve"> </w:t>
+      </w:r>
+      <w:proofErr w:type="spellStart"/>
+      <w:r>
+        <w:t>dạng</w:t>
+      </w:r>
+      <w:proofErr w:type="spellEnd"/>
+      <w:r>
+        <w:t xml:space="preserve"> </w:t>
+      </w:r>
+      <w:proofErr w:type="spellStart"/>
+      <w:r>
+        <w:t>quá</w:t>
+      </w:r>
+      <w:proofErr w:type="spellEnd"/>
+      <w:r>
+        <w:t xml:space="preserve"> </w:t>
+      </w:r>
+      <w:proofErr w:type="spellStart"/>
+      <w:r>
+        <w:t>thấp</w:t>
       </w:r>
       <w:proofErr w:type="spellEnd"/>
       <w:r>
@@ -2952,6 +3781,54 @@
       </w:r>
       <w:proofErr w:type="spellStart"/>
       <w:r>
+        <w:t>chỉ</w:t>
+      </w:r>
+      <w:proofErr w:type="spellEnd"/>
+      <w:r>
+        <w:t xml:space="preserve"> </w:t>
+      </w:r>
+      <w:proofErr w:type="spellStart"/>
+      <w:r>
+        <w:t>đạt</w:t>
+      </w:r>
+      <w:proofErr w:type="spellEnd"/>
+      <w:r>
+        <w:t xml:space="preserve"> 43.09% </w:t>
+      </w:r>
+      <w:proofErr w:type="spellStart"/>
+      <w:r>
+        <w:t>và</w:t>
+      </w:r>
+      <w:proofErr w:type="spellEnd"/>
+      <w:r>
+        <w:t xml:space="preserve"> 69.52% </w:t>
+      </w:r>
+      <w:proofErr w:type="spellStart"/>
+      <w:r>
+        <w:t>lần</w:t>
+      </w:r>
+      <w:proofErr w:type="spellEnd"/>
+      <w:r>
+        <w:t xml:space="preserve"> </w:t>
+      </w:r>
+      <w:proofErr w:type="spellStart"/>
+      <w:r>
+        <w:t>lượt</w:t>
+      </w:r>
+      <w:proofErr w:type="spellEnd"/>
+      <w:r>
+        <w:t xml:space="preserve"> </w:t>
+      </w:r>
+      <w:proofErr w:type="spellStart"/>
+      <w:r>
+        <w:t>trên</w:t>
+      </w:r>
+      <w:proofErr w:type="spellEnd"/>
+      <w:r>
+        <w:t xml:space="preserve"> </w:t>
+      </w:r>
+      <w:proofErr w:type="spellStart"/>
+      <w:r>
         <w:t>tập</w:t>
       </w:r>
       <w:proofErr w:type="spellEnd"/>
@@ -2960,75 +3837,68 @@
       </w:r>
       <w:proofErr w:type="spellStart"/>
       <w:r>
-        <w:t>dữ</w:t>
-      </w:r>
-      <w:proofErr w:type="spellEnd"/>
-      <w:r>
-        <w:t xml:space="preserve"> </w:t>
-      </w:r>
-      <w:proofErr w:type="spellStart"/>
-      <w:r>
-        <w:t>liệu</w:t>
-      </w:r>
-      <w:proofErr w:type="spellEnd"/>
-      <w:r>
-        <w:t xml:space="preserve"> </w:t>
-      </w:r>
-      <w:proofErr w:type="spellStart"/>
-      <w:r>
-        <w:t>đánh</w:t>
-      </w:r>
-      <w:proofErr w:type="spellEnd"/>
-      <w:r>
-        <w:t xml:space="preserve"> </w:t>
-      </w:r>
-      <w:proofErr w:type="spellStart"/>
-      <w:r>
-        <w:t>giá</w:t>
-      </w:r>
-      <w:proofErr w:type="spellEnd"/>
-      <w:r>
-        <w:t xml:space="preserve"> </w:t>
-      </w:r>
-      <w:proofErr w:type="spellStart"/>
-      <w:r>
-        <w:t>còn</w:t>
-      </w:r>
-      <w:proofErr w:type="spellEnd"/>
-      <w:r>
-        <w:t xml:space="preserve"> </w:t>
-      </w:r>
-      <w:proofErr w:type="spellStart"/>
-      <w:r>
-        <w:t>khá</w:t>
-      </w:r>
-      <w:proofErr w:type="spellEnd"/>
-      <w:r>
-        <w:t xml:space="preserve"> </w:t>
-      </w:r>
-      <w:proofErr w:type="spellStart"/>
-      <w:r>
-        <w:t>nhỏ</w:t>
-      </w:r>
-      <w:proofErr w:type="spellEnd"/>
-      <w:r>
-        <w:t xml:space="preserve"> (</w:t>
-      </w:r>
-      <w:proofErr w:type="spellStart"/>
-      <w:r>
-        <w:t>chỉ</w:t>
-      </w:r>
-      <w:proofErr w:type="spellEnd"/>
-      <w:r>
-        <w:t xml:space="preserve"> </w:t>
-      </w:r>
-      <w:proofErr w:type="spellStart"/>
-      <w:r>
-        <w:t>có</w:t>
-      </w:r>
-      <w:proofErr w:type="spellEnd"/>
-      <w:r>
-        <w:t xml:space="preserve"> 19 </w:t>
+        <w:t>chế</w:t>
+      </w:r>
+      <w:proofErr w:type="spellEnd"/>
+      <w:r>
+        <w:t xml:space="preserve"> </w:t>
+      </w:r>
+      <w:proofErr w:type="spellStart"/>
+      <w:r>
+        <w:t>phong</w:t>
+      </w:r>
+      <w:proofErr w:type="spellEnd"/>
+      <w:r>
+        <w:t xml:space="preserve"> </w:t>
+      </w:r>
+      <w:proofErr w:type="spellStart"/>
+      <w:r>
+        <w:t>và</w:t>
+      </w:r>
+      <w:proofErr w:type="spellEnd"/>
+      <w:r>
+        <w:t xml:space="preserve"> </w:t>
+      </w:r>
+      <w:proofErr w:type="spellStart"/>
+      <w:r>
+        <w:t>sắc</w:t>
+      </w:r>
+      <w:proofErr w:type="spellEnd"/>
+      <w:r>
+        <w:t xml:space="preserve"> </w:t>
+      </w:r>
+      <w:proofErr w:type="spellStart"/>
+      <w:r>
+        <w:t>phong</w:t>
+      </w:r>
+      <w:proofErr w:type="spellEnd"/>
+      <w:r>
+        <w:t>.</w:t>
+      </w:r>
+    </w:p>
+    <w:p>
+      <w:pPr>
+        <w:pStyle w:val="ListParagraph"/>
+        <w:numPr>
+          <w:ilvl w:val="0"/>
+          <w:numId w:val="20"/>
+        </w:numPr>
+      </w:pPr>
+      <w:proofErr w:type="spellStart"/>
+      <w:r>
+        <w:t>Có</w:t>
+      </w:r>
+      <w:proofErr w:type="spellEnd"/>
+      <w:r>
+        <w:t xml:space="preserve"> </w:t>
+      </w:r>
+      <w:proofErr w:type="spellStart"/>
+      <w:r>
+        <w:t>những</w:t>
+      </w:r>
+      <w:proofErr w:type="spellEnd"/>
+      <w:r>
+        <w:t xml:space="preserve"> </w:t>
       </w:r>
       <w:proofErr w:type="spellStart"/>
       <w:r>
@@ -3036,59 +3906,11 @@
       </w:r>
       <w:proofErr w:type="spellEnd"/>
       <w:r>
-        <w:t xml:space="preserve">). Em </w:t>
-      </w:r>
-      <w:proofErr w:type="spellStart"/>
-      <w:r>
-        <w:t>đã</w:t>
-      </w:r>
-      <w:proofErr w:type="spellEnd"/>
-      <w:r>
-        <w:t xml:space="preserve"> </w:t>
-      </w:r>
-      <w:proofErr w:type="spellStart"/>
-      <w:r>
-        <w:t>gán</w:t>
-      </w:r>
-      <w:proofErr w:type="spellEnd"/>
-      <w:r>
-        <w:t xml:space="preserve"> </w:t>
-      </w:r>
-      <w:proofErr w:type="spellStart"/>
-      <w:r>
-        <w:t>nhãn</w:t>
-      </w:r>
-      <w:proofErr w:type="spellEnd"/>
-      <w:r>
-        <w:t xml:space="preserve"> </w:t>
-      </w:r>
-      <w:proofErr w:type="spellStart"/>
-      <w:r>
-        <w:t>xong</w:t>
-      </w:r>
-      <w:proofErr w:type="spellEnd"/>
-      <w:r>
-        <w:t xml:space="preserve"> </w:t>
-      </w:r>
-      <w:proofErr w:type="spellStart"/>
-      <w:r>
-        <w:t>tập</w:t>
-      </w:r>
-      <w:proofErr w:type="spellEnd"/>
-      <w:r>
-        <w:t xml:space="preserve"> </w:t>
-      </w:r>
-      <w:proofErr w:type="spellStart"/>
-      <w:r>
-        <w:t>dữ</w:t>
-      </w:r>
-      <w:proofErr w:type="spellEnd"/>
-      <w:r>
-        <w:t xml:space="preserve"> </w:t>
-      </w:r>
-      <w:proofErr w:type="spellStart"/>
-      <w:r>
-        <w:t>liệu</w:t>
+        <w:t xml:space="preserve"> </w:t>
+      </w:r>
+      <w:proofErr w:type="spellStart"/>
+      <w:r>
+        <w:t>của</w:t>
       </w:r>
       <w:proofErr w:type="spellEnd"/>
       <w:r>
@@ -3112,15 +3934,55 @@
       </w:r>
       <w:proofErr w:type="spellStart"/>
       <w:r>
-        <w:t>gồm</w:t>
-      </w:r>
-      <w:proofErr w:type="spellEnd"/>
-      <w:r>
-        <w:t xml:space="preserve"> 31 </w:t>
-      </w:r>
-      <w:proofErr w:type="spellStart"/>
-      <w:r>
-        <w:t>hình</w:t>
+        <w:t>hoàn</w:t>
+      </w:r>
+      <w:proofErr w:type="spellEnd"/>
+      <w:r>
+        <w:t xml:space="preserve"> </w:t>
+      </w:r>
+      <w:proofErr w:type="spellStart"/>
+      <w:r>
+        <w:t>toàn</w:t>
+      </w:r>
+      <w:proofErr w:type="spellEnd"/>
+      <w:r>
+        <w:t xml:space="preserve"> </w:t>
+      </w:r>
+      <w:proofErr w:type="spellStart"/>
+      <w:r>
+        <w:t>không</w:t>
+      </w:r>
+      <w:proofErr w:type="spellEnd"/>
+      <w:r>
+        <w:t xml:space="preserve"> </w:t>
+      </w:r>
+      <w:proofErr w:type="spellStart"/>
+      <w:r>
+        <w:t>nhận</w:t>
+      </w:r>
+      <w:proofErr w:type="spellEnd"/>
+      <w:r>
+        <w:t xml:space="preserve"> </w:t>
+      </w:r>
+      <w:proofErr w:type="spellStart"/>
+      <w:r>
+        <w:t>diện</w:t>
+      </w:r>
+      <w:proofErr w:type="spellEnd"/>
+      <w:r>
+        <w:t xml:space="preserve"> </w:t>
+      </w:r>
+      <w:proofErr w:type="spellStart"/>
+      <w:r>
+        <w:t>được</w:t>
+      </w:r>
+      <w:proofErr w:type="spellEnd"/>
+      <w:r>
+        <w:t xml:space="preserve"> </w:t>
+      </w:r>
+      <w:proofErr w:type="spellStart"/>
+      <w:r>
+        <w:t>như</w:t>
       </w:r>
       <w:proofErr w:type="spellEnd"/>
       <w:r>
@@ -3132,95 +3994,106 @@
       </w:r>
       <w:proofErr w:type="spellEnd"/>
       <w:r>
-        <w:t xml:space="preserve"> </w:t>
-      </w:r>
-      <w:proofErr w:type="spellStart"/>
-      <w:r>
-        <w:t>và</w:t>
-      </w:r>
-      <w:proofErr w:type="spellEnd"/>
-      <w:r>
-        <w:t xml:space="preserve"> </w:t>
-      </w:r>
-      <w:proofErr w:type="spellStart"/>
-      <w:r>
-        <w:t>sẽ</w:t>
-      </w:r>
-      <w:proofErr w:type="spellEnd"/>
-      <w:r>
-        <w:t xml:space="preserve"> </w:t>
-      </w:r>
-      <w:proofErr w:type="spellStart"/>
-      <w:r>
-        <w:t>đưa</w:t>
-      </w:r>
-      <w:proofErr w:type="spellEnd"/>
-      <w:r>
-        <w:t xml:space="preserve"> </w:t>
-      </w:r>
-      <w:proofErr w:type="spellStart"/>
-      <w:r>
-        <w:t>ra</w:t>
-      </w:r>
-      <w:proofErr w:type="spellEnd"/>
-      <w:r>
-        <w:t xml:space="preserve"> </w:t>
-      </w:r>
-      <w:proofErr w:type="spellStart"/>
-      <w:r>
-        <w:t>đánh</w:t>
-      </w:r>
-      <w:proofErr w:type="spellEnd"/>
-      <w:r>
-        <w:t xml:space="preserve"> </w:t>
-      </w:r>
-      <w:proofErr w:type="spellStart"/>
-      <w:r>
-        <w:t>giá</w:t>
-      </w:r>
-      <w:proofErr w:type="spellEnd"/>
-      <w:r>
-        <w:t xml:space="preserve"> </w:t>
-      </w:r>
-      <w:proofErr w:type="spellStart"/>
-      <w:r>
-        <w:t>trong</w:t>
-      </w:r>
-      <w:proofErr w:type="spellEnd"/>
-      <w:r>
-        <w:t xml:space="preserve"> </w:t>
-      </w:r>
-      <w:proofErr w:type="spellStart"/>
-      <w:r>
-        <w:t>thời</w:t>
-      </w:r>
-      <w:proofErr w:type="spellEnd"/>
-      <w:r>
-        <w:t xml:space="preserve"> </w:t>
-      </w:r>
-      <w:proofErr w:type="spellStart"/>
-      <w:r>
-        <w:t>gian</w:t>
-      </w:r>
-      <w:proofErr w:type="spellEnd"/>
-      <w:r>
-        <w:t xml:space="preserve"> </w:t>
-      </w:r>
-      <w:proofErr w:type="spellStart"/>
-      <w:r>
-        <w:t>kế</w:t>
-      </w:r>
-      <w:proofErr w:type="spellEnd"/>
-      <w:r>
-        <w:t xml:space="preserve"> </w:t>
-      </w:r>
-      <w:proofErr w:type="spellStart"/>
-      <w:r>
-        <w:t>tiếp</w:t>
-      </w:r>
-      <w:proofErr w:type="spellEnd"/>
-      <w:r>
-        <w:t>.</w:t>
+        <w:t>:</w:t>
+      </w:r>
+    </w:p>
+    <w:p>
+      <w:pPr>
+        <w:pStyle w:val="ListParagraph"/>
+        <w:numPr>
+          <w:ilvl w:val="1"/>
+          <w:numId w:val="20"/>
+        </w:numPr>
+      </w:pPr>
+      <w:proofErr w:type="spellStart"/>
+      <w:r>
+        <w:t>Chế</w:t>
+      </w:r>
+      <w:proofErr w:type="spellEnd"/>
+      <w:r>
+        <w:t xml:space="preserve"> </w:t>
+      </w:r>
+      <w:proofErr w:type="spellStart"/>
+      <w:r>
+        <w:t>phong</w:t>
+      </w:r>
+      <w:proofErr w:type="spellEnd"/>
+      <w:r>
+        <w:t xml:space="preserve"> </w:t>
+      </w:r>
+      <w:proofErr w:type="spellStart"/>
+      <w:r>
+        <w:t>số</w:t>
+      </w:r>
+      <w:proofErr w:type="spellEnd"/>
+      <w:r>
+        <w:t xml:space="preserve"> 1.</w:t>
+      </w:r>
+    </w:p>
+    <w:p>
+      <w:pPr>
+        <w:pStyle w:val="ListParagraph"/>
+        <w:numPr>
+          <w:ilvl w:val="1"/>
+          <w:numId w:val="20"/>
+        </w:numPr>
+      </w:pPr>
+      <w:proofErr w:type="spellStart"/>
+      <w:r>
+        <w:t>Chế</w:t>
+      </w:r>
+      <w:proofErr w:type="spellEnd"/>
+      <w:r>
+        <w:t xml:space="preserve"> </w:t>
+      </w:r>
+      <w:proofErr w:type="spellStart"/>
+      <w:r>
+        <w:t>phong</w:t>
+      </w:r>
+      <w:proofErr w:type="spellEnd"/>
+      <w:r>
+        <w:t xml:space="preserve"> </w:t>
+      </w:r>
+      <w:proofErr w:type="spellStart"/>
+      <w:r>
+        <w:t>số</w:t>
+      </w:r>
+      <w:proofErr w:type="spellEnd"/>
+      <w:r>
+        <w:t xml:space="preserve"> 27.</w:t>
+      </w:r>
+    </w:p>
+    <w:p>
+      <w:pPr>
+        <w:pStyle w:val="ListParagraph"/>
+        <w:numPr>
+          <w:ilvl w:val="1"/>
+          <w:numId w:val="20"/>
+        </w:numPr>
+      </w:pPr>
+      <w:proofErr w:type="spellStart"/>
+      <w:r>
+        <w:t>Chế</w:t>
+      </w:r>
+      <w:proofErr w:type="spellEnd"/>
+      <w:r>
+        <w:t xml:space="preserve"> </w:t>
+      </w:r>
+      <w:proofErr w:type="spellStart"/>
+      <w:r>
+        <w:t>phong</w:t>
+      </w:r>
+      <w:proofErr w:type="spellEnd"/>
+      <w:r>
+        <w:t xml:space="preserve"> </w:t>
+      </w:r>
+      <w:proofErr w:type="spellStart"/>
+      <w:r>
+        <w:t>số</w:t>
+      </w:r>
+      <w:proofErr w:type="spellEnd"/>
+      <w:r>
+        <w:t xml:space="preserve"> 28.</w:t>
       </w:r>
     </w:p>
     <w:sectPr>
@@ -3929,6 +4802,95 @@
     </w:lvl>
   </w:abstractNum>
   <w:abstractNum w:abstractNumId="6" w15:restartNumberingAfterBreak="0">
+    <w:nsid w:val="2B0D5465"/>
+    <w:multiLevelType w:val="hybridMultilevel"/>
+    <w:tmpl w:val="20781E28"/>
+    <w:lvl w:ilvl="0" w:tplc="0409000F">
+      <w:start w:val="1"/>
+      <w:numFmt w:val="decimal"/>
+      <w:lvlText w:val="%1."/>
+      <w:lvlJc w:val="left"/>
+      <w:pPr>
+        <w:ind w:left="720" w:hanging="360"/>
+      </w:pPr>
+      <w:rPr>
+        <w:rFonts w:hint="default"/>
+      </w:rPr>
+    </w:lvl>
+    <w:lvl w:ilvl="1" w:tplc="04090019">
+      <w:start w:val="1"/>
+      <w:numFmt w:val="lowerLetter"/>
+      <w:lvlText w:val="%2."/>
+      <w:lvlJc w:val="left"/>
+      <w:pPr>
+        <w:ind w:left="1440" w:hanging="360"/>
+      </w:pPr>
+    </w:lvl>
+    <w:lvl w:ilvl="2" w:tplc="0409001B" w:tentative="1">
+      <w:start w:val="1"/>
+      <w:numFmt w:val="lowerRoman"/>
+      <w:lvlText w:val="%3."/>
+      <w:lvlJc w:val="right"/>
+      <w:pPr>
+        <w:ind w:left="2160" w:hanging="180"/>
+      </w:pPr>
+    </w:lvl>
+    <w:lvl w:ilvl="3" w:tplc="0409000F" w:tentative="1">
+      <w:start w:val="1"/>
+      <w:numFmt w:val="decimal"/>
+      <w:lvlText w:val="%4."/>
+      <w:lvlJc w:val="left"/>
+      <w:pPr>
+        <w:ind w:left="2880" w:hanging="360"/>
+      </w:pPr>
+    </w:lvl>
+    <w:lvl w:ilvl="4" w:tplc="04090019" w:tentative="1">
+      <w:start w:val="1"/>
+      <w:numFmt w:val="lowerLetter"/>
+      <w:lvlText w:val="%5."/>
+      <w:lvlJc w:val="left"/>
+      <w:pPr>
+        <w:ind w:left="3600" w:hanging="360"/>
+      </w:pPr>
+    </w:lvl>
+    <w:lvl w:ilvl="5" w:tplc="0409001B" w:tentative="1">
+      <w:start w:val="1"/>
+      <w:numFmt w:val="lowerRoman"/>
+      <w:lvlText w:val="%6."/>
+      <w:lvlJc w:val="right"/>
+      <w:pPr>
+        <w:ind w:left="4320" w:hanging="180"/>
+      </w:pPr>
+    </w:lvl>
+    <w:lvl w:ilvl="6" w:tplc="0409000F" w:tentative="1">
+      <w:start w:val="1"/>
+      <w:numFmt w:val="decimal"/>
+      <w:lvlText w:val="%7."/>
+      <w:lvlJc w:val="left"/>
+      <w:pPr>
+        <w:ind w:left="5040" w:hanging="360"/>
+      </w:pPr>
+    </w:lvl>
+    <w:lvl w:ilvl="7" w:tplc="04090019" w:tentative="1">
+      <w:start w:val="1"/>
+      <w:numFmt w:val="lowerLetter"/>
+      <w:lvlText w:val="%8."/>
+      <w:lvlJc w:val="left"/>
+      <w:pPr>
+        <w:ind w:left="5760" w:hanging="360"/>
+      </w:pPr>
+    </w:lvl>
+    <w:lvl w:ilvl="8" w:tplc="0409001B" w:tentative="1">
+      <w:start w:val="1"/>
+      <w:numFmt w:val="lowerRoman"/>
+      <w:lvlText w:val="%9."/>
+      <w:lvlJc w:val="right"/>
+      <w:pPr>
+        <w:ind w:left="6480" w:hanging="180"/>
+      </w:pPr>
+    </w:lvl>
+  </w:abstractNum>
+  <w:abstractNum w:abstractNumId="7" w15:restartNumberingAfterBreak="0">
     <w:nsid w:val="2BF21FD5"/>
     <w:multiLevelType w:val="hybridMultilevel"/>
     <w:tmpl w:val="E998FB18"/>
@@ -4014,7 +4976,7 @@
       </w:pPr>
     </w:lvl>
   </w:abstractNum>
-  <w:abstractNum w:abstractNumId="7" w15:restartNumberingAfterBreak="0">
+  <w:abstractNum w:abstractNumId="8" w15:restartNumberingAfterBreak="0">
     <w:nsid w:val="34C940C1"/>
     <w:multiLevelType w:val="hybridMultilevel"/>
     <w:tmpl w:val="8D00BEF6"/>
@@ -4103,7 +5065,7 @@
       </w:pPr>
     </w:lvl>
   </w:abstractNum>
-  <w:abstractNum w:abstractNumId="8" w15:restartNumberingAfterBreak="0">
+  <w:abstractNum w:abstractNumId="9" w15:restartNumberingAfterBreak="0">
     <w:nsid w:val="411D45D1"/>
     <w:multiLevelType w:val="hybridMultilevel"/>
     <w:tmpl w:val="2820E1F4"/>
@@ -4189,7 +5151,7 @@
       </w:pPr>
     </w:lvl>
   </w:abstractNum>
-  <w:abstractNum w:abstractNumId="9" w15:restartNumberingAfterBreak="0">
+  <w:abstractNum w:abstractNumId="10" w15:restartNumberingAfterBreak="0">
     <w:nsid w:val="46740504"/>
     <w:multiLevelType w:val="hybridMultilevel"/>
     <w:tmpl w:val="150A66A0"/>
@@ -4275,7 +5237,93 @@
       </w:pPr>
     </w:lvl>
   </w:abstractNum>
-  <w:abstractNum w:abstractNumId="10" w15:restartNumberingAfterBreak="0">
+  <w:abstractNum w:abstractNumId="11" w15:restartNumberingAfterBreak="0">
+    <w:nsid w:val="4AD33B48"/>
+    <w:multiLevelType w:val="hybridMultilevel"/>
+    <w:tmpl w:val="DE4472DA"/>
+    <w:lvl w:ilvl="0" w:tplc="0409000F">
+      <w:start w:val="1"/>
+      <w:numFmt w:val="decimal"/>
+      <w:lvlText w:val="%1."/>
+      <w:lvlJc w:val="left"/>
+      <w:pPr>
+        <w:ind w:left="720" w:hanging="360"/>
+      </w:pPr>
+    </w:lvl>
+    <w:lvl w:ilvl="1" w:tplc="04090019" w:tentative="1">
+      <w:start w:val="1"/>
+      <w:numFmt w:val="lowerLetter"/>
+      <w:lvlText w:val="%2."/>
+      <w:lvlJc w:val="left"/>
+      <w:pPr>
+        <w:ind w:left="1440" w:hanging="360"/>
+      </w:pPr>
+    </w:lvl>
+    <w:lvl w:ilvl="2" w:tplc="0409001B" w:tentative="1">
+      <w:start w:val="1"/>
+      <w:numFmt w:val="lowerRoman"/>
+      <w:lvlText w:val="%3."/>
+      <w:lvlJc w:val="right"/>
+      <w:pPr>
+        <w:ind w:left="2160" w:hanging="180"/>
+      </w:pPr>
+    </w:lvl>
+    <w:lvl w:ilvl="3" w:tplc="0409000F" w:tentative="1">
+      <w:start w:val="1"/>
+      <w:numFmt w:val="decimal"/>
+      <w:lvlText w:val="%4."/>
+      <w:lvlJc w:val="left"/>
+      <w:pPr>
+        <w:ind w:left="2880" w:hanging="360"/>
+      </w:pPr>
+    </w:lvl>
+    <w:lvl w:ilvl="4" w:tplc="04090019" w:tentative="1">
+      <w:start w:val="1"/>
+      <w:numFmt w:val="lowerLetter"/>
+      <w:lvlText w:val="%5."/>
+      <w:lvlJc w:val="left"/>
+      <w:pPr>
+        <w:ind w:left="3600" w:hanging="360"/>
+      </w:pPr>
+    </w:lvl>
+    <w:lvl w:ilvl="5" w:tplc="0409001B" w:tentative="1">
+      <w:start w:val="1"/>
+      <w:numFmt w:val="lowerRoman"/>
+      <w:lvlText w:val="%6."/>
+      <w:lvlJc w:val="right"/>
+      <w:pPr>
+        <w:ind w:left="4320" w:hanging="180"/>
+      </w:pPr>
+    </w:lvl>
+    <w:lvl w:ilvl="6" w:tplc="0409000F" w:tentative="1">
+      <w:start w:val="1"/>
+      <w:numFmt w:val="decimal"/>
+      <w:lvlText w:val="%7."/>
+      <w:lvlJc w:val="left"/>
+      <w:pPr>
+        <w:ind w:left="5040" w:hanging="360"/>
+      </w:pPr>
+    </w:lvl>
+    <w:lvl w:ilvl="7" w:tplc="04090019" w:tentative="1">
+      <w:start w:val="1"/>
+      <w:numFmt w:val="lowerLetter"/>
+      <w:lvlText w:val="%8."/>
+      <w:lvlJc w:val="left"/>
+      <w:pPr>
+        <w:ind w:left="5760" w:hanging="360"/>
+      </w:pPr>
+    </w:lvl>
+    <w:lvl w:ilvl="8" w:tplc="0409001B" w:tentative="1">
+      <w:start w:val="1"/>
+      <w:numFmt w:val="lowerRoman"/>
+      <w:lvlText w:val="%9."/>
+      <w:lvlJc w:val="right"/>
+      <w:pPr>
+        <w:ind w:left="6480" w:hanging="180"/>
+      </w:pPr>
+    </w:lvl>
+  </w:abstractNum>
+  <w:abstractNum w:abstractNumId="12" w15:restartNumberingAfterBreak="0">
     <w:nsid w:val="50911354"/>
     <w:multiLevelType w:val="hybridMultilevel"/>
     <w:tmpl w:val="5A803648"/>
@@ -4415,7 +5463,7 @@
       </w:rPr>
     </w:lvl>
   </w:abstractNum>
-  <w:abstractNum w:abstractNumId="11" w15:restartNumberingAfterBreak="0">
+  <w:abstractNum w:abstractNumId="13" w15:restartNumberingAfterBreak="0">
     <w:nsid w:val="5560028A"/>
     <w:multiLevelType w:val="hybridMultilevel"/>
     <w:tmpl w:val="398C2444"/>
@@ -4501,7 +5549,7 @@
       </w:pPr>
     </w:lvl>
   </w:abstractNum>
-  <w:abstractNum w:abstractNumId="12" w15:restartNumberingAfterBreak="0">
+  <w:abstractNum w:abstractNumId="14" w15:restartNumberingAfterBreak="0">
     <w:nsid w:val="55A85B46"/>
     <w:multiLevelType w:val="hybridMultilevel"/>
     <w:tmpl w:val="CB3EC61E"/>
@@ -4587,7 +5635,7 @@
       </w:pPr>
     </w:lvl>
   </w:abstractNum>
-  <w:abstractNum w:abstractNumId="13" w15:restartNumberingAfterBreak="0">
+  <w:abstractNum w:abstractNumId="15" w15:restartNumberingAfterBreak="0">
     <w:nsid w:val="62743F76"/>
     <w:multiLevelType w:val="hybridMultilevel"/>
     <w:tmpl w:val="967A4FE2"/>
@@ -4673,7 +5721,7 @@
       </w:pPr>
     </w:lvl>
   </w:abstractNum>
-  <w:abstractNum w:abstractNumId="14" w15:restartNumberingAfterBreak="0">
+  <w:abstractNum w:abstractNumId="16" w15:restartNumberingAfterBreak="0">
     <w:nsid w:val="68764C8C"/>
     <w:multiLevelType w:val="hybridMultilevel"/>
     <w:tmpl w:val="50FC5790"/>
@@ -4759,7 +5807,7 @@
       </w:pPr>
     </w:lvl>
   </w:abstractNum>
-  <w:abstractNum w:abstractNumId="15" w15:restartNumberingAfterBreak="0">
+  <w:abstractNum w:abstractNumId="17" w15:restartNumberingAfterBreak="0">
     <w:nsid w:val="6A0C1338"/>
     <w:multiLevelType w:val="hybridMultilevel"/>
     <w:tmpl w:val="DA708C4A"/>
@@ -4872,7 +5920,7 @@
       </w:rPr>
     </w:lvl>
   </w:abstractNum>
-  <w:abstractNum w:abstractNumId="16" w15:restartNumberingAfterBreak="0">
+  <w:abstractNum w:abstractNumId="18" w15:restartNumberingAfterBreak="0">
     <w:nsid w:val="72A45EF4"/>
     <w:multiLevelType w:val="hybridMultilevel"/>
     <w:tmpl w:val="1C0EC3EA"/>
@@ -4958,7 +6006,7 @@
       </w:pPr>
     </w:lvl>
   </w:abstractNum>
-  <w:abstractNum w:abstractNumId="17" w15:restartNumberingAfterBreak="0">
+  <w:abstractNum w:abstractNumId="19" w15:restartNumberingAfterBreak="0">
     <w:nsid w:val="7F9416BD"/>
     <w:multiLevelType w:val="hybridMultilevel"/>
     <w:tmpl w:val="24B6E782"/>
@@ -5048,55 +6096,61 @@
     <w:abstractNumId w:val="4"/>
   </w:num>
   <w:num w:numId="2" w16cid:durableId="1511525077">
-    <w:abstractNumId w:val="14"/>
+    <w:abstractNumId w:val="16"/>
   </w:num>
   <w:num w:numId="3" w16cid:durableId="1672826975">
     <w:abstractNumId w:val="2"/>
   </w:num>
   <w:num w:numId="4" w16cid:durableId="405300878">
+    <w:abstractNumId w:val="9"/>
+  </w:num>
+  <w:num w:numId="5" w16cid:durableId="174853458">
     <w:abstractNumId w:val="8"/>
   </w:num>
-  <w:num w:numId="5" w16cid:durableId="174853458">
-    <w:abstractNumId w:val="7"/>
-  </w:num>
   <w:num w:numId="6" w16cid:durableId="26687821">
-    <w:abstractNumId w:val="17"/>
+    <w:abstractNumId w:val="19"/>
   </w:num>
   <w:num w:numId="7" w16cid:durableId="35814452">
     <w:abstractNumId w:val="3"/>
   </w:num>
   <w:num w:numId="8" w16cid:durableId="1679964125">
-    <w:abstractNumId w:val="11"/>
+    <w:abstractNumId w:val="13"/>
   </w:num>
   <w:num w:numId="9" w16cid:durableId="310670654">
     <w:abstractNumId w:val="1"/>
   </w:num>
   <w:num w:numId="10" w16cid:durableId="643850011">
-    <w:abstractNumId w:val="12"/>
+    <w:abstractNumId w:val="14"/>
   </w:num>
   <w:num w:numId="11" w16cid:durableId="94251537">
-    <w:abstractNumId w:val="16"/>
+    <w:abstractNumId w:val="18"/>
   </w:num>
   <w:num w:numId="12" w16cid:durableId="108203507">
-    <w:abstractNumId w:val="9"/>
+    <w:abstractNumId w:val="10"/>
   </w:num>
   <w:num w:numId="13" w16cid:durableId="1771048834">
-    <w:abstractNumId w:val="6"/>
+    <w:abstractNumId w:val="7"/>
   </w:num>
   <w:num w:numId="14" w16cid:durableId="1055356380">
-    <w:abstractNumId w:val="10"/>
+    <w:abstractNumId w:val="12"/>
   </w:num>
   <w:num w:numId="15" w16cid:durableId="1397322178">
     <w:abstractNumId w:val="0"/>
   </w:num>
   <w:num w:numId="16" w16cid:durableId="2024866311">
-    <w:abstractNumId w:val="15"/>
+    <w:abstractNumId w:val="17"/>
   </w:num>
   <w:num w:numId="17" w16cid:durableId="1189179673">
     <w:abstractNumId w:val="5"/>
   </w:num>
   <w:num w:numId="18" w16cid:durableId="1894928044">
-    <w:abstractNumId w:val="13"/>
+    <w:abstractNumId w:val="15"/>
+  </w:num>
+  <w:num w:numId="19" w16cid:durableId="2069038118">
+    <w:abstractNumId w:val="11"/>
+  </w:num>
+  <w:num w:numId="20" w16cid:durableId="1632321259">
+    <w:abstractNumId w:val="6"/>
   </w:num>
 </w:numbering>
 </file>

</xml_diff>